<commit_message>
🐛Fix: Fix exec Files
</commit_message>
<xml_diff>
--- a/exec/E203_timing포팅메뉴얼.docx
+++ b/exec/E203_timing포팅메뉴얼.docx
@@ -75,20 +75,20 @@
         </w:rPr>
         <w:t xml:space="preserve">포팅 </w:t>
       </w:r>
+      <w:proofErr w:type="spellStart"/>
       <w:r>
         <w:rPr>
           <w:rFonts w:hint="eastAsia"/>
         </w:rPr>
         <w:t>메</w:t>
       </w:r>
-      <w:bookmarkStart w:id="0" w:name="_GoBack"/>
-      <w:bookmarkEnd w:id="0"/>
       <w:r>
         <w:rPr>
           <w:rFonts w:hint="eastAsia"/>
         </w:rPr>
         <w:t>뉴얼</w:t>
       </w:r>
+      <w:proofErr w:type="spellEnd"/>
     </w:p>
     <w:p>
       <w:pPr>
@@ -109,14 +109,31 @@
           <w:sz w:val="28"/>
           <w:szCs w:val="28"/>
         </w:rPr>
-        <w:t xml:space="preserve">프로젝트 기간 </w:t>
+        <w:t xml:space="preserve">프로젝트 </w:t>
+      </w:r>
+      <w:proofErr w:type="gramStart"/>
+      <w:r>
+        <w:rPr>
+          <w:rFonts w:hint="eastAsia"/>
+          <w:sz w:val="28"/>
+          <w:szCs w:val="28"/>
+        </w:rPr>
+        <w:t xml:space="preserve">기간 </w:t>
       </w:r>
       <w:r>
         <w:rPr>
           <w:sz w:val="28"/>
           <w:szCs w:val="28"/>
         </w:rPr>
-        <w:t>:  2023.10</w:t>
+        <w:t>:</w:t>
+      </w:r>
+      <w:proofErr w:type="gramEnd"/>
+      <w:r>
+        <w:rPr>
+          <w:sz w:val="28"/>
+          <w:szCs w:val="28"/>
+        </w:rPr>
+        <w:t xml:space="preserve">  2023.10</w:t>
       </w:r>
       <w:r>
         <w:rPr>
@@ -258,6 +275,7 @@
         <w:pStyle w:val="a6"/>
         <w:jc w:val="right"/>
       </w:pPr>
+      <w:proofErr w:type="gramStart"/>
       <w:r>
         <w:rPr>
           <w:rFonts w:hint="eastAsia"/>
@@ -265,7 +283,11 @@
         <w:t xml:space="preserve">팀장 </w:t>
       </w:r>
       <w:r>
-        <w:t xml:space="preserve">: </w:t>
+        <w:t>:</w:t>
+      </w:r>
+      <w:proofErr w:type="gramEnd"/>
+      <w:r>
+        <w:t xml:space="preserve"> </w:t>
       </w:r>
       <w:r>
         <w:rPr>
@@ -279,6 +301,7 @@
         <w:pStyle w:val="a6"/>
         <w:jc w:val="right"/>
       </w:pPr>
+      <w:proofErr w:type="gramStart"/>
       <w:r>
         <w:rPr>
           <w:rFonts w:hint="eastAsia"/>
@@ -286,7 +309,11 @@
         <w:t xml:space="preserve">팀원 </w:t>
       </w:r>
       <w:r>
-        <w:t xml:space="preserve">: </w:t>
+        <w:t>:</w:t>
+      </w:r>
+      <w:proofErr w:type="gramEnd"/>
+      <w:r>
+        <w:t xml:space="preserve"> </w:t>
       </w:r>
       <w:r>
         <w:rPr>
@@ -303,11 +330,19 @@
       <w:r>
         <w:t xml:space="preserve"> </w:t>
       </w:r>
+      <w:proofErr w:type="spellStart"/>
       <w:r>
         <w:rPr>
           <w:rFonts w:hint="eastAsia"/>
         </w:rPr>
-        <w:t>신현탁,</w:t>
+        <w:t>신현탁</w:t>
+      </w:r>
+      <w:proofErr w:type="spellEnd"/>
+      <w:r>
+        <w:rPr>
+          <w:rFonts w:hint="eastAsia"/>
+        </w:rPr>
+        <w:t>,</w:t>
       </w:r>
       <w:r>
         <w:t xml:space="preserve"> </w:t>
@@ -321,12 +356,14 @@
       <w:r>
         <w:t xml:space="preserve"> </w:t>
       </w:r>
+      <w:proofErr w:type="spellStart"/>
       <w:r>
         <w:rPr>
           <w:rFonts w:hint="eastAsia"/>
         </w:rPr>
         <w:t>정영빈</w:t>
       </w:r>
+      <w:proofErr w:type="spellEnd"/>
       <w:r>
         <w:rPr>
           <w:rFonts w:hint="eastAsia"/>
@@ -742,13 +779,27 @@
           <w:numId w:val="19"/>
         </w:numPr>
       </w:pPr>
-      <w:bookmarkStart w:id="1" w:name="_Toc147455660"/>
+      <w:bookmarkStart w:id="0" w:name="_Toc147455660"/>
       <w:r>
         <w:rPr>
           <w:rFonts w:hint="eastAsia"/>
         </w:rPr>
         <w:lastRenderedPageBreak/>
-        <w:t>사용한 JVM, 웹서버,</w:t>
+        <w:t xml:space="preserve">사용한 JVM, </w:t>
+      </w:r>
+      <w:proofErr w:type="spellStart"/>
+      <w:r>
+        <w:rPr>
+          <w:rFonts w:hint="eastAsia"/>
+        </w:rPr>
+        <w:t>웹서버</w:t>
+      </w:r>
+      <w:proofErr w:type="spellEnd"/>
+      <w:r>
+        <w:rPr>
+          <w:rFonts w:hint="eastAsia"/>
+        </w:rPr>
+        <w:t>,</w:t>
       </w:r>
       <w:r>
         <w:t xml:space="preserve"> WAS </w:t>
@@ -768,7 +819,7 @@
         </w:rPr>
         <w:t>버전 기재</w:t>
       </w:r>
-      <w:bookmarkEnd w:id="1"/>
+      <w:bookmarkEnd w:id="0"/>
     </w:p>
     <w:p>
       <w:r>
@@ -801,24 +852,28 @@
           <w:numId w:val="19"/>
         </w:numPr>
       </w:pPr>
+      <w:proofErr w:type="spellStart"/>
       <w:r>
         <w:rPr>
           <w:rFonts w:hint="eastAsia"/>
         </w:rPr>
         <w:t>웹서버</w:t>
       </w:r>
+      <w:proofErr w:type="spellEnd"/>
     </w:p>
     <w:p>
       <w:pPr>
         <w:pStyle w:val="aff7"/>
         <w:ind w:left="360"/>
       </w:pPr>
+      <w:proofErr w:type="spellStart"/>
       <w:r>
         <w:rPr>
           <w:rFonts w:hint="eastAsia"/>
         </w:rPr>
         <w:t>NginX</w:t>
       </w:r>
+      <w:proofErr w:type="spellEnd"/>
     </w:p>
     <w:p>
       <w:pPr>
@@ -852,9 +907,11 @@
           <w:numId w:val="19"/>
         </w:numPr>
       </w:pPr>
+      <w:proofErr w:type="spellStart"/>
       <w:r>
         <w:t>Gradle</w:t>
       </w:r>
+      <w:proofErr w:type="spellEnd"/>
     </w:p>
     <w:p>
       <w:pPr>
@@ -945,9 +1002,11 @@
           <w:numId w:val="19"/>
         </w:numPr>
       </w:pPr>
+      <w:proofErr w:type="spellStart"/>
       <w:r>
         <w:t>Intellij</w:t>
       </w:r>
+      <w:proofErr w:type="spellEnd"/>
     </w:p>
     <w:p>
       <w:pPr>
@@ -994,7 +1053,7 @@
       <w:pPr>
         <w:pStyle w:val="1"/>
       </w:pPr>
-      <w:bookmarkStart w:id="2" w:name="_Toc147455661"/>
+      <w:bookmarkStart w:id="1" w:name="_Toc147455661"/>
       <w:r>
         <w:rPr>
           <w:rFonts w:hint="eastAsia"/>
@@ -1002,7 +1061,7 @@
         <w:lastRenderedPageBreak/>
         <w:t>2. 빌드 시 사용되는 환경 변수 등의 내용</w:t>
       </w:r>
-      <w:bookmarkEnd w:id="2"/>
+      <w:bookmarkEnd w:id="1"/>
     </w:p>
     <w:p>
       <w:pPr>
@@ -1014,7 +1073,11 @@
     </w:p>
     <w:p>
       <w:r>
-        <w:t>- a</w:t>
+        <w:t xml:space="preserve">- </w:t>
+      </w:r>
+      <w:proofErr w:type="spellStart"/>
+      <w:r>
+        <w:t>a</w:t>
       </w:r>
       <w:r>
         <w:rPr>
@@ -1025,6 +1088,7 @@
       <w:r>
         <w:t>yml</w:t>
       </w:r>
+      <w:proofErr w:type="spellEnd"/>
     </w:p>
     <w:tbl>
       <w:tblPr>
@@ -1348,6 +1412,7 @@
               <w:br/>
               <w:t xml:space="preserve">          </w:t>
             </w:r>
+            <w:proofErr w:type="spellStart"/>
             <w:r>
               <w:rPr>
                 <w:rFonts w:ascii="Courier New" w:eastAsia="굴림" w:hAnsi="Courier New" w:cs="Courier New"/>
@@ -1357,6 +1422,7 @@
               </w:rPr>
               <w:t>kakao</w:t>
             </w:r>
+            <w:proofErr w:type="spellEnd"/>
             <w:r>
               <w:rPr>
                 <w:rFonts w:ascii="Courier New" w:eastAsia="굴림" w:hAnsi="Courier New" w:cs="Courier New"/>
@@ -1383,8 +1449,19 @@
                 <w:sz w:val="20"/>
                 <w:szCs w:val="20"/>
               </w:rPr>
-              <w:t>authorization-uri</w:t>
-            </w:r>
+              <w:t>authorization-</w:t>
+            </w:r>
+            <w:proofErr w:type="spellStart"/>
+            <w:r>
+              <w:rPr>
+                <w:rFonts w:ascii="Courier New" w:eastAsia="굴림" w:hAnsi="Courier New" w:cs="Courier New"/>
+                <w:color w:val="FFC66D"/>
+                <w:sz w:val="20"/>
+                <w:szCs w:val="20"/>
+              </w:rPr>
+              <w:t>uri</w:t>
+            </w:r>
+            <w:proofErr w:type="spellEnd"/>
             <w:r>
               <w:rPr>
                 <w:rFonts w:ascii="Courier New" w:eastAsia="굴림" w:hAnsi="Courier New" w:cs="Courier New"/>
@@ -1411,8 +1488,19 @@
                 <w:sz w:val="20"/>
                 <w:szCs w:val="20"/>
               </w:rPr>
-              <w:t>token-uri</w:t>
-            </w:r>
+              <w:t>token-</w:t>
+            </w:r>
+            <w:proofErr w:type="spellStart"/>
+            <w:r>
+              <w:rPr>
+                <w:rFonts w:ascii="Courier New" w:eastAsia="굴림" w:hAnsi="Courier New" w:cs="Courier New"/>
+                <w:color w:val="FFC66D"/>
+                <w:sz w:val="20"/>
+                <w:szCs w:val="20"/>
+              </w:rPr>
+              <w:t>uri</w:t>
+            </w:r>
+            <w:proofErr w:type="spellEnd"/>
             <w:r>
               <w:rPr>
                 <w:rFonts w:ascii="Courier New" w:eastAsia="굴림" w:hAnsi="Courier New" w:cs="Courier New"/>
@@ -1439,8 +1527,19 @@
                 <w:sz w:val="20"/>
                 <w:szCs w:val="20"/>
               </w:rPr>
-              <w:t>user-info-uri</w:t>
-            </w:r>
+              <w:t>user-info-</w:t>
+            </w:r>
+            <w:proofErr w:type="spellStart"/>
+            <w:r>
+              <w:rPr>
+                <w:rFonts w:ascii="Courier New" w:eastAsia="굴림" w:hAnsi="Courier New" w:cs="Courier New"/>
+                <w:color w:val="FFC66D"/>
+                <w:sz w:val="20"/>
+                <w:szCs w:val="20"/>
+              </w:rPr>
+              <w:t>uri</w:t>
+            </w:r>
+            <w:proofErr w:type="spellEnd"/>
             <w:r>
               <w:rPr>
                 <w:rFonts w:ascii="Courier New" w:eastAsia="굴림" w:hAnsi="Courier New" w:cs="Courier New"/>
@@ -1516,6 +1615,7 @@
               <w:br/>
               <w:t xml:space="preserve">          </w:t>
             </w:r>
+            <w:proofErr w:type="spellStart"/>
             <w:r>
               <w:rPr>
                 <w:rFonts w:ascii="Courier New" w:eastAsia="굴림" w:hAnsi="Courier New" w:cs="Courier New"/>
@@ -1525,6 +1625,7 @@
               </w:rPr>
               <w:t>kakao</w:t>
             </w:r>
+            <w:proofErr w:type="spellEnd"/>
             <w:r>
               <w:rPr>
                 <w:rFonts w:ascii="Courier New" w:eastAsia="굴림" w:hAnsi="Courier New" w:cs="Courier New"/>
@@ -1652,8 +1753,19 @@
                 <w:sz w:val="20"/>
                 <w:szCs w:val="20"/>
               </w:rPr>
-              <w:t>: client_secret_post</w:t>
-            </w:r>
+              <w:t xml:space="preserve">: </w:t>
+            </w:r>
+            <w:proofErr w:type="spellStart"/>
+            <w:r>
+              <w:rPr>
+                <w:rFonts w:ascii="Courier New" w:eastAsia="굴림" w:hAnsi="Courier New" w:cs="Courier New"/>
+                <w:color w:val="A9B7C6"/>
+                <w:sz w:val="20"/>
+                <w:szCs w:val="20"/>
+              </w:rPr>
+              <w:t>client_secret_post</w:t>
+            </w:r>
+            <w:proofErr w:type="spellEnd"/>
             <w:r>
               <w:rPr>
                 <w:rFonts w:ascii="Courier New" w:eastAsia="굴림" w:hAnsi="Courier New" w:cs="Courier New"/>
@@ -1680,8 +1792,19 @@
                 <w:sz w:val="20"/>
                 <w:szCs w:val="20"/>
               </w:rPr>
-              <w:t>: authorization_code</w:t>
-            </w:r>
+              <w:t xml:space="preserve">: </w:t>
+            </w:r>
+            <w:proofErr w:type="spellStart"/>
+            <w:r>
+              <w:rPr>
+                <w:rFonts w:ascii="Courier New" w:eastAsia="굴림" w:hAnsi="Courier New" w:cs="Courier New"/>
+                <w:color w:val="A9B7C6"/>
+                <w:sz w:val="20"/>
+                <w:szCs w:val="20"/>
+              </w:rPr>
+              <w:t>authorization_code</w:t>
+            </w:r>
+            <w:proofErr w:type="spellEnd"/>
             <w:r>
               <w:rPr>
                 <w:rFonts w:ascii="Courier New" w:eastAsia="굴림" w:hAnsi="Courier New" w:cs="Courier New"/>
@@ -1708,8 +1831,19 @@
                 <w:sz w:val="20"/>
                 <w:szCs w:val="20"/>
               </w:rPr>
-              <w:t>: kakao</w:t>
-            </w:r>
+              <w:t xml:space="preserve">: </w:t>
+            </w:r>
+            <w:proofErr w:type="spellStart"/>
+            <w:r>
+              <w:rPr>
+                <w:rFonts w:ascii="Courier New" w:eastAsia="굴림" w:hAnsi="Courier New" w:cs="Courier New"/>
+                <w:color w:val="A9B7C6"/>
+                <w:sz w:val="20"/>
+                <w:szCs w:val="20"/>
+              </w:rPr>
+              <w:t>kakao</w:t>
+            </w:r>
+            <w:proofErr w:type="spellEnd"/>
             <w:r>
               <w:rPr>
                 <w:rFonts w:ascii="Courier New" w:eastAsia="굴림" w:hAnsi="Courier New" w:cs="Courier New"/>
@@ -1746,8 +1880,19 @@
                 <w:szCs w:val="20"/>
               </w:rPr>
               <w:br/>
-              <w:t xml:space="preserve">              - account_email</w:t>
-            </w:r>
+              <w:t xml:space="preserve">              - </w:t>
+            </w:r>
+            <w:proofErr w:type="spellStart"/>
+            <w:r>
+              <w:rPr>
+                <w:rFonts w:ascii="Courier New" w:eastAsia="굴림" w:hAnsi="Courier New" w:cs="Courier New"/>
+                <w:color w:val="A9B7C6"/>
+                <w:sz w:val="20"/>
+                <w:szCs w:val="20"/>
+              </w:rPr>
+              <w:t>account_email</w:t>
+            </w:r>
+            <w:proofErr w:type="spellEnd"/>
             <w:r>
               <w:rPr>
                 <w:rFonts w:ascii="Courier New" w:eastAsia="굴림" w:hAnsi="Courier New" w:cs="Courier New"/>
@@ -1756,8 +1901,19 @@
                 <w:szCs w:val="20"/>
               </w:rPr>
               <w:br/>
-              <w:t xml:space="preserve">              - profile_image</w:t>
-            </w:r>
+              <w:t xml:space="preserve">              - </w:t>
+            </w:r>
+            <w:proofErr w:type="spellStart"/>
+            <w:r>
+              <w:rPr>
+                <w:rFonts w:ascii="Courier New" w:eastAsia="굴림" w:hAnsi="Courier New" w:cs="Courier New"/>
+                <w:color w:val="A9B7C6"/>
+                <w:sz w:val="20"/>
+                <w:szCs w:val="20"/>
+              </w:rPr>
+              <w:t>profile_image</w:t>
+            </w:r>
+            <w:proofErr w:type="spellEnd"/>
             <w:r>
               <w:rPr>
                 <w:rFonts w:ascii="Courier New" w:eastAsia="굴림" w:hAnsi="Courier New" w:cs="Courier New"/>
@@ -1766,8 +1922,19 @@
                 <w:szCs w:val="20"/>
               </w:rPr>
               <w:br/>
-              <w:t xml:space="preserve">              - profile_nickname</w:t>
-            </w:r>
+              <w:t xml:space="preserve">              - </w:t>
+            </w:r>
+            <w:proofErr w:type="spellStart"/>
+            <w:r>
+              <w:rPr>
+                <w:rFonts w:ascii="Courier New" w:eastAsia="굴림" w:hAnsi="Courier New" w:cs="Courier New"/>
+                <w:color w:val="A9B7C6"/>
+                <w:sz w:val="20"/>
+                <w:szCs w:val="20"/>
+              </w:rPr>
+              <w:t>profile_nickname</w:t>
+            </w:r>
+            <w:proofErr w:type="spellEnd"/>
             <w:r>
               <w:rPr>
                 <w:rFonts w:ascii="Courier New" w:eastAsia="굴림" w:hAnsi="Courier New" w:cs="Courier New"/>
@@ -1946,6 +2113,7 @@
               </w:rPr>
               <w:br/>
             </w:r>
+            <w:proofErr w:type="spellStart"/>
             <w:r>
               <w:rPr>
                 <w:rFonts w:ascii="Courier New" w:eastAsia="굴림" w:hAnsi="Courier New" w:cs="Courier New"/>
@@ -1955,6 +2123,7 @@
               </w:rPr>
               <w:t>springdoc</w:t>
             </w:r>
+            <w:proofErr w:type="spellEnd"/>
             <w:r>
               <w:rPr>
                 <w:rFonts w:ascii="Courier New" w:eastAsia="굴림" w:hAnsi="Courier New" w:cs="Courier New"/>
@@ -1990,8 +2159,19 @@
                 <w:sz w:val="20"/>
                 <w:szCs w:val="20"/>
               </w:rPr>
-              <w:t>: com.kkukku.timing.apis</w:t>
-            </w:r>
+              <w:t xml:space="preserve">: </w:t>
+            </w:r>
+            <w:proofErr w:type="spellStart"/>
+            <w:r>
+              <w:rPr>
+                <w:rFonts w:ascii="Courier New" w:eastAsia="굴림" w:hAnsi="Courier New" w:cs="Courier New"/>
+                <w:color w:val="A9B7C6"/>
+                <w:sz w:val="20"/>
+                <w:szCs w:val="20"/>
+              </w:rPr>
+              <w:t>com.kkukku.timing.apis</w:t>
+            </w:r>
+            <w:proofErr w:type="spellEnd"/>
             <w:r>
               <w:rPr>
                 <w:rFonts w:ascii="Courier New" w:eastAsia="굴림" w:hAnsi="Courier New" w:cs="Courier New"/>
@@ -2018,7 +2198,27 @@
                 <w:sz w:val="20"/>
                 <w:szCs w:val="20"/>
               </w:rPr>
-              <w:t>: application/json;charset=UTF-8</w:t>
+              <w:t>: application/</w:t>
+            </w:r>
+            <w:proofErr w:type="spellStart"/>
+            <w:r>
+              <w:rPr>
+                <w:rFonts w:ascii="Courier New" w:eastAsia="굴림" w:hAnsi="Courier New" w:cs="Courier New"/>
+                <w:color w:val="A9B7C6"/>
+                <w:sz w:val="20"/>
+                <w:szCs w:val="20"/>
+              </w:rPr>
+              <w:t>json;charset</w:t>
+            </w:r>
+            <w:proofErr w:type="spellEnd"/>
+            <w:r>
+              <w:rPr>
+                <w:rFonts w:ascii="Courier New" w:eastAsia="굴림" w:hAnsi="Courier New" w:cs="Courier New"/>
+                <w:color w:val="A9B7C6"/>
+                <w:sz w:val="20"/>
+                <w:szCs w:val="20"/>
+              </w:rPr>
+              <w:t>=UTF-8</w:t>
             </w:r>
             <w:r>
               <w:rPr>
@@ -2046,7 +2246,27 @@
                 <w:sz w:val="20"/>
                 <w:szCs w:val="20"/>
               </w:rPr>
-              <w:t>: application/json;charset=UTF-8</w:t>
+              <w:t>: application/</w:t>
+            </w:r>
+            <w:proofErr w:type="spellStart"/>
+            <w:r>
+              <w:rPr>
+                <w:rFonts w:ascii="Courier New" w:eastAsia="굴림" w:hAnsi="Courier New" w:cs="Courier New"/>
+                <w:color w:val="A9B7C6"/>
+                <w:sz w:val="20"/>
+                <w:szCs w:val="20"/>
+              </w:rPr>
+              <w:t>json;charset</w:t>
+            </w:r>
+            <w:proofErr w:type="spellEnd"/>
+            <w:r>
+              <w:rPr>
+                <w:rFonts w:ascii="Courier New" w:eastAsia="굴림" w:hAnsi="Courier New" w:cs="Courier New"/>
+                <w:color w:val="A9B7C6"/>
+                <w:sz w:val="20"/>
+                <w:szCs w:val="20"/>
+              </w:rPr>
+              <w:t>=UTF-8</w:t>
             </w:r>
             <w:r>
               <w:rPr>
@@ -2065,8 +2285,19 @@
                 <w:sz w:val="20"/>
                 <w:szCs w:val="20"/>
               </w:rPr>
-              <w:t>swagger-ui</w:t>
-            </w:r>
+              <w:t>swagger-</w:t>
+            </w:r>
+            <w:proofErr w:type="spellStart"/>
+            <w:r>
+              <w:rPr>
+                <w:rFonts w:ascii="Courier New" w:eastAsia="굴림" w:hAnsi="Courier New" w:cs="Courier New"/>
+                <w:color w:val="CC7832"/>
+                <w:sz w:val="20"/>
+                <w:szCs w:val="20"/>
+              </w:rPr>
+              <w:t>ui</w:t>
+            </w:r>
+            <w:proofErr w:type="spellEnd"/>
             <w:r>
               <w:rPr>
                 <w:rFonts w:ascii="Courier New" w:eastAsia="굴림" w:hAnsi="Courier New" w:cs="Courier New"/>
@@ -2225,6 +2456,7 @@
               <w:br/>
               <w:t xml:space="preserve">  </w:t>
             </w:r>
+            <w:proofErr w:type="spellStart"/>
             <w:r>
               <w:rPr>
                 <w:rFonts w:ascii="Courier New" w:eastAsia="굴림" w:hAnsi="Courier New" w:cs="Courier New"/>
@@ -2234,6 +2466,7 @@
               </w:rPr>
               <w:t>aws</w:t>
             </w:r>
+            <w:proofErr w:type="spellEnd"/>
             <w:r>
               <w:rPr>
                 <w:rFonts w:ascii="Courier New" w:eastAsia="굴림" w:hAnsi="Courier New" w:cs="Courier New"/>
@@ -2631,6 +2864,7 @@
               <w:br/>
               <w:t xml:space="preserve">    </w:t>
             </w:r>
+            <w:proofErr w:type="spellStart"/>
             <w:r>
               <w:rPr>
                 <w:rFonts w:ascii="Courier New" w:eastAsia="굴림" w:hAnsi="Courier New" w:cs="Courier New"/>
@@ -2640,6 +2874,7 @@
               </w:rPr>
               <w:t>jwt</w:t>
             </w:r>
+            <w:proofErr w:type="spellEnd"/>
             <w:r>
               <w:rPr>
                 <w:rFonts w:ascii="Courier New" w:eastAsia="굴림" w:hAnsi="Courier New" w:cs="Courier New"/>
@@ -2817,6 +3052,7 @@
               <w:br/>
               <w:t xml:space="preserve">    </w:t>
             </w:r>
+            <w:proofErr w:type="spellStart"/>
             <w:r>
               <w:rPr>
                 <w:rFonts w:ascii="Courier New" w:eastAsia="굴림" w:hAnsi="Courier New" w:cs="Courier New"/>
@@ -2826,6 +3062,7 @@
               </w:rPr>
               <w:t>cors</w:t>
             </w:r>
+            <w:proofErr w:type="spellEnd"/>
             <w:r>
               <w:rPr>
                 <w:rFonts w:ascii="Courier New" w:eastAsia="굴림" w:hAnsi="Courier New" w:cs="Courier New"/>
@@ -3080,6 +3317,7 @@
               </w:rPr>
               <w:br/>
             </w:r>
+            <w:proofErr w:type="spellStart"/>
             <w:r>
               <w:rPr>
                 <w:rFonts w:ascii="Courier New" w:eastAsia="굴림" w:hAnsi="Courier New" w:cs="Courier New"/>
@@ -3089,6 +3327,7 @@
               </w:rPr>
               <w:t>elasticsearch</w:t>
             </w:r>
+            <w:proofErr w:type="spellEnd"/>
             <w:r>
               <w:rPr>
                 <w:rFonts w:ascii="Courier New" w:eastAsia="굴림" w:hAnsi="Courier New" w:cs="Courier New"/>
@@ -3197,8 +3436,19 @@
                 <w:sz w:val="20"/>
                 <w:szCs w:val="20"/>
               </w:rPr>
-              <w:t>vision-ai</w:t>
-            </w:r>
+              <w:t>vision-</w:t>
+            </w:r>
+            <w:proofErr w:type="spellStart"/>
+            <w:r>
+              <w:rPr>
+                <w:rFonts w:ascii="Courier New" w:eastAsia="굴림" w:hAnsi="Courier New" w:cs="Courier New"/>
+                <w:color w:val="CC7832"/>
+                <w:sz w:val="20"/>
+                <w:szCs w:val="20"/>
+              </w:rPr>
+              <w:t>ai</w:t>
+            </w:r>
+            <w:proofErr w:type="spellEnd"/>
             <w:r>
               <w:rPr>
                 <w:rFonts w:ascii="Courier New" w:eastAsia="굴림" w:hAnsi="Courier New" w:cs="Courier New"/>
@@ -3486,6 +3736,7 @@
               <w:br/>
               <w:t xml:space="preserve">  </w:t>
             </w:r>
+            <w:proofErr w:type="spellStart"/>
             <w:r>
               <w:rPr>
                 <w:rFonts w:ascii="Courier New" w:eastAsia="굴림" w:hAnsi="Courier New" w:cs="Courier New"/>
@@ -3495,6 +3746,7 @@
               </w:rPr>
               <w:t>config</w:t>
             </w:r>
+            <w:proofErr w:type="spellEnd"/>
             <w:r>
               <w:rPr>
                 <w:rFonts w:ascii="Courier New" w:eastAsia="굴림" w:hAnsi="Courier New" w:cs="Courier New"/>
@@ -3579,6 +3831,7 @@
               <w:br/>
               <w:t xml:space="preserve">  </w:t>
             </w:r>
+            <w:proofErr w:type="spellStart"/>
             <w:r>
               <w:rPr>
                 <w:rFonts w:ascii="Courier New" w:eastAsia="굴림" w:hAnsi="Courier New" w:cs="Courier New"/>
@@ -3588,6 +3841,7 @@
               </w:rPr>
               <w:t>datasource</w:t>
             </w:r>
+            <w:proofErr w:type="spellEnd"/>
             <w:r>
               <w:rPr>
                 <w:rFonts w:ascii="Courier New" w:eastAsia="굴림" w:hAnsi="Courier New" w:cs="Courier New"/>
@@ -3829,6 +4083,7 @@
               <w:br/>
               <w:t xml:space="preserve">  </w:t>
             </w:r>
+            <w:proofErr w:type="spellStart"/>
             <w:r>
               <w:rPr>
                 <w:rFonts w:ascii="Courier New" w:eastAsia="굴림" w:hAnsi="Courier New" w:cs="Courier New"/>
@@ -3838,6 +4093,7 @@
               </w:rPr>
               <w:t>jpa</w:t>
             </w:r>
+            <w:proofErr w:type="spellEnd"/>
             <w:r>
               <w:rPr>
                 <w:rFonts w:ascii="Courier New" w:eastAsia="굴림" w:hAnsi="Courier New" w:cs="Courier New"/>
@@ -3913,6 +4169,7 @@
               <w:br/>
               <w:t xml:space="preserve">      </w:t>
             </w:r>
+            <w:proofErr w:type="spellStart"/>
             <w:r>
               <w:rPr>
                 <w:rFonts w:ascii="Courier New" w:eastAsia="굴림" w:hAnsi="Courier New" w:cs="Courier New"/>
@@ -3920,7 +4177,17 @@
                 <w:sz w:val="20"/>
                 <w:szCs w:val="20"/>
               </w:rPr>
-              <w:t>ddl-auto</w:t>
+              <w:t>ddl</w:t>
+            </w:r>
+            <w:proofErr w:type="spellEnd"/>
+            <w:r>
+              <w:rPr>
+                <w:rFonts w:ascii="Courier New" w:eastAsia="굴림" w:hAnsi="Courier New" w:cs="Courier New"/>
+                <w:color w:val="CC7832"/>
+                <w:sz w:val="20"/>
+                <w:szCs w:val="20"/>
+              </w:rPr>
+              <w:t>-auto</w:t>
             </w:r>
             <w:r>
               <w:rPr>
@@ -3949,8 +4216,21 @@
                 <w:sz w:val="20"/>
                 <w:szCs w:val="20"/>
               </w:rPr>
-              <w:t># data.sql</w:t>
-            </w:r>
+              <w:t xml:space="preserve"># </w:t>
+            </w:r>
+            <w:proofErr w:type="spellStart"/>
+            <w:r>
+              <w:rPr>
+                <w:rFonts w:ascii="Courier New" w:eastAsia="굴림" w:hAnsi="Courier New" w:cs="Courier New"/>
+                <w:i/>
+                <w:iCs/>
+                <w:color w:val="629755"/>
+                <w:sz w:val="20"/>
+                <w:szCs w:val="20"/>
+              </w:rPr>
+              <w:t>data.sql</w:t>
+            </w:r>
+            <w:proofErr w:type="spellEnd"/>
             <w:r>
               <w:rPr>
                 <w:rFonts w:cs="Courier New" w:hint="eastAsia"/>
@@ -4080,6 +4360,7 @@
               <w:br/>
               <w:t xml:space="preserve">        </w:t>
             </w:r>
+            <w:proofErr w:type="spellStart"/>
             <w:r>
               <w:rPr>
                 <w:rFonts w:ascii="Courier New" w:eastAsia="굴림" w:hAnsi="Courier New" w:cs="Courier New"/>
@@ -4089,6 +4370,7 @@
               </w:rPr>
               <w:t>format_sql</w:t>
             </w:r>
+            <w:proofErr w:type="spellEnd"/>
             <w:r>
               <w:rPr>
                 <w:rFonts w:ascii="Courier New" w:eastAsia="굴림" w:hAnsi="Courier New" w:cs="Courier New"/>
@@ -4108,6 +4390,7 @@
               <w:br/>
               <w:t xml:space="preserve">        </w:t>
             </w:r>
+            <w:proofErr w:type="spellStart"/>
             <w:r>
               <w:rPr>
                 <w:rFonts w:ascii="Courier New" w:eastAsia="굴림" w:hAnsi="Courier New" w:cs="Courier New"/>
@@ -4117,6 +4400,7 @@
               </w:rPr>
               <w:t>show_sql</w:t>
             </w:r>
+            <w:proofErr w:type="spellEnd"/>
             <w:r>
               <w:rPr>
                 <w:rFonts w:ascii="Courier New" w:eastAsia="굴림" w:hAnsi="Courier New" w:cs="Courier New"/>
@@ -4257,6 +4541,7 @@
               <w:lastRenderedPageBreak/>
               <w:t xml:space="preserve">          </w:t>
             </w:r>
+            <w:proofErr w:type="spellStart"/>
             <w:r>
               <w:rPr>
                 <w:rFonts w:ascii="Courier New" w:eastAsia="굴림" w:hAnsi="Courier New" w:cs="Courier New"/>
@@ -4266,6 +4551,7 @@
               </w:rPr>
               <w:t>kakao</w:t>
             </w:r>
+            <w:proofErr w:type="spellEnd"/>
             <w:r>
               <w:rPr>
                 <w:rFonts w:ascii="Courier New" w:eastAsia="굴림" w:hAnsi="Courier New" w:cs="Courier New"/>
@@ -4292,8 +4578,19 @@
                 <w:sz w:val="20"/>
                 <w:szCs w:val="20"/>
               </w:rPr>
-              <w:t>redirect-uri</w:t>
-            </w:r>
+              <w:t>redirect-</w:t>
+            </w:r>
+            <w:proofErr w:type="spellStart"/>
+            <w:r>
+              <w:rPr>
+                <w:rFonts w:ascii="Courier New" w:eastAsia="굴림" w:hAnsi="Courier New" w:cs="Courier New"/>
+                <w:color w:val="FFC66D"/>
+                <w:sz w:val="20"/>
+                <w:szCs w:val="20"/>
+              </w:rPr>
+              <w:t>uri</w:t>
+            </w:r>
+            <w:proofErr w:type="spellEnd"/>
             <w:r>
               <w:rPr>
                 <w:rFonts w:ascii="Courier New" w:eastAsia="굴림" w:hAnsi="Courier New" w:cs="Courier New"/>
@@ -4331,6 +4628,7 @@
               <w:br/>
               <w:t xml:space="preserve">  </w:t>
             </w:r>
+            <w:proofErr w:type="spellStart"/>
             <w:r>
               <w:rPr>
                 <w:rFonts w:ascii="Courier New" w:eastAsia="굴림" w:hAnsi="Courier New" w:cs="Courier New"/>
@@ -4340,6 +4638,7 @@
               </w:rPr>
               <w:t>redis</w:t>
             </w:r>
+            <w:proofErr w:type="spellEnd"/>
             <w:r>
               <w:rPr>
                 <w:rFonts w:ascii="Courier New" w:eastAsia="굴림" w:hAnsi="Courier New" w:cs="Courier New"/>
@@ -4570,6 +4869,7 @@
               <w:br/>
               <w:t xml:space="preserve">  </w:t>
             </w:r>
+            <w:proofErr w:type="spellStart"/>
             <w:r>
               <w:rPr>
                 <w:rFonts w:ascii="Courier New" w:eastAsia="굴림" w:hAnsi="Courier New" w:cs="Courier New"/>
@@ -4579,6 +4879,7 @@
               </w:rPr>
               <w:t>config</w:t>
             </w:r>
+            <w:proofErr w:type="spellEnd"/>
             <w:r>
               <w:rPr>
                 <w:rFonts w:ascii="Courier New" w:eastAsia="굴림" w:hAnsi="Courier New" w:cs="Courier New"/>
@@ -4663,6 +4964,7 @@
               <w:br/>
               <w:t xml:space="preserve">  </w:t>
             </w:r>
+            <w:proofErr w:type="spellStart"/>
             <w:r>
               <w:rPr>
                 <w:rFonts w:ascii="Courier New" w:eastAsia="굴림" w:hAnsi="Courier New" w:cs="Courier New"/>
@@ -4672,6 +4974,7 @@
               </w:rPr>
               <w:t>datasource</w:t>
             </w:r>
+            <w:proofErr w:type="spellEnd"/>
             <w:r>
               <w:rPr>
                 <w:rFonts w:ascii="Courier New" w:eastAsia="굴림" w:hAnsi="Courier New" w:cs="Courier New"/>
@@ -4847,6 +5150,7 @@
               </w:rPr>
               <w:t xml:space="preserve">: </w:t>
             </w:r>
+            <w:proofErr w:type="spellStart"/>
             <w:r>
               <w:rPr>
                 <w:rFonts w:ascii="Courier New" w:eastAsia="굴림" w:hAnsi="Courier New" w:cs="Courier New"/>
@@ -4910,6 +5214,7 @@
               </w:rPr>
               <w:t>Driver</w:t>
             </w:r>
+            <w:proofErr w:type="spellEnd"/>
             <w:r>
               <w:rPr>
                 <w:rFonts w:ascii="Courier New" w:eastAsia="굴림" w:hAnsi="Courier New" w:cs="Courier New"/>
@@ -4920,6 +5225,7 @@
               <w:br/>
               <w:t xml:space="preserve">  </w:t>
             </w:r>
+            <w:proofErr w:type="spellStart"/>
             <w:r>
               <w:rPr>
                 <w:rFonts w:ascii="Courier New" w:eastAsia="굴림" w:hAnsi="Courier New" w:cs="Courier New"/>
@@ -4929,6 +5235,7 @@
               </w:rPr>
               <w:t>jpa</w:t>
             </w:r>
+            <w:proofErr w:type="spellEnd"/>
             <w:r>
               <w:rPr>
                 <w:rFonts w:ascii="Courier New" w:eastAsia="굴림" w:hAnsi="Courier New" w:cs="Courier New"/>
@@ -4955,8 +5262,19 @@
                 <w:sz w:val="20"/>
                 <w:szCs w:val="20"/>
               </w:rPr>
-              <w:t>generate-ddl</w:t>
-            </w:r>
+              <w:t>generate-</w:t>
+            </w:r>
+            <w:proofErr w:type="spellStart"/>
+            <w:r>
+              <w:rPr>
+                <w:rFonts w:ascii="Courier New" w:eastAsia="굴림" w:hAnsi="Courier New" w:cs="Courier New"/>
+                <w:color w:val="CC7832"/>
+                <w:sz w:val="20"/>
+                <w:szCs w:val="20"/>
+              </w:rPr>
+              <w:t>ddl</w:t>
+            </w:r>
+            <w:proofErr w:type="spellEnd"/>
             <w:r>
               <w:rPr>
                 <w:rFonts w:ascii="Courier New" w:eastAsia="굴림" w:hAnsi="Courier New" w:cs="Courier New"/>
@@ -4983,8 +5301,19 @@
                 <w:szCs w:val="20"/>
               </w:rPr>
               <w:br/>
-              <w:t xml:space="preserve">    show-sql</w:t>
-            </w:r>
+              <w:t xml:space="preserve">    show-</w:t>
+            </w:r>
+            <w:proofErr w:type="spellStart"/>
+            <w:r>
+              <w:rPr>
+                <w:rFonts w:ascii="Courier New" w:eastAsia="굴림" w:hAnsi="Courier New" w:cs="Courier New"/>
+                <w:color w:val="CC7832"/>
+                <w:sz w:val="20"/>
+                <w:szCs w:val="20"/>
+              </w:rPr>
+              <w:t>sql</w:t>
+            </w:r>
+            <w:proofErr w:type="spellEnd"/>
             <w:r>
               <w:rPr>
                 <w:rFonts w:ascii="Courier New" w:eastAsia="굴림" w:hAnsi="Courier New" w:cs="Courier New"/>
@@ -5116,6 +5445,7 @@
               <w:br/>
               <w:t xml:space="preserve">          </w:t>
             </w:r>
+            <w:proofErr w:type="spellStart"/>
             <w:r>
               <w:rPr>
                 <w:rFonts w:ascii="Courier New" w:eastAsia="굴림" w:hAnsi="Courier New" w:cs="Courier New"/>
@@ -5125,6 +5455,7 @@
               </w:rPr>
               <w:t>kakao</w:t>
             </w:r>
+            <w:proofErr w:type="spellEnd"/>
             <w:r>
               <w:rPr>
                 <w:rFonts w:ascii="Courier New" w:eastAsia="굴림" w:hAnsi="Courier New" w:cs="Courier New"/>
@@ -5151,8 +5482,19 @@
                 <w:sz w:val="20"/>
                 <w:szCs w:val="20"/>
               </w:rPr>
-              <w:t>redirect-uri</w:t>
-            </w:r>
+              <w:t>redirect-</w:t>
+            </w:r>
+            <w:proofErr w:type="spellStart"/>
+            <w:r>
+              <w:rPr>
+                <w:rFonts w:ascii="Courier New" w:eastAsia="굴림" w:hAnsi="Courier New" w:cs="Courier New"/>
+                <w:color w:val="FFC66D"/>
+                <w:sz w:val="20"/>
+                <w:szCs w:val="20"/>
+              </w:rPr>
+              <w:t>uri</w:t>
+            </w:r>
+            <w:proofErr w:type="spellEnd"/>
             <w:r>
               <w:rPr>
                 <w:rFonts w:ascii="Courier New" w:eastAsia="굴림" w:hAnsi="Courier New" w:cs="Courier New"/>
@@ -5190,6 +5532,7 @@
               <w:br/>
               <w:t xml:space="preserve">  </w:t>
             </w:r>
+            <w:proofErr w:type="spellStart"/>
             <w:r>
               <w:rPr>
                 <w:rFonts w:ascii="Courier New" w:eastAsia="굴림" w:hAnsi="Courier New" w:cs="Courier New"/>
@@ -5199,6 +5542,7 @@
               </w:rPr>
               <w:t>redis</w:t>
             </w:r>
+            <w:proofErr w:type="spellEnd"/>
             <w:r>
               <w:rPr>
                 <w:rFonts w:ascii="Courier New" w:eastAsia="굴림" w:hAnsi="Courier New" w:cs="Courier New"/>
@@ -5375,6 +5719,7 @@
               </w:rPr>
               <w:t xml:space="preserve"># </w:t>
             </w:r>
+            <w:proofErr w:type="spellStart"/>
             <w:r>
               <w:rPr>
                 <w:rFonts w:cs="Courier New" w:hint="eastAsia"/>
@@ -5384,19 +5729,9 @@
                 <w:sz w:val="20"/>
                 <w:szCs w:val="20"/>
               </w:rPr>
-              <w:t>무중단 배포를 위한</w:t>
-            </w:r>
-            <w:r>
-              <w:rPr>
-                <w:rFonts w:ascii="Courier New" w:eastAsia="굴림" w:hAnsi="Courier New" w:cs="Courier New"/>
-                <w:i/>
-                <w:iCs/>
-                <w:color w:val="629755"/>
-                <w:sz w:val="20"/>
-                <w:szCs w:val="20"/>
-              </w:rPr>
-              <w:t xml:space="preserve"> profile </w:t>
-            </w:r>
+              <w:t>무중단</w:t>
+            </w:r>
+            <w:proofErr w:type="spellEnd"/>
             <w:r>
               <w:rPr>
                 <w:rFonts w:cs="Courier New" w:hint="eastAsia"/>
@@ -5406,7 +5741,18 @@
                 <w:sz w:val="20"/>
                 <w:szCs w:val="20"/>
               </w:rPr>
-              <w:t>설정</w:t>
+              <w:t xml:space="preserve"> 배포를 위한</w:t>
+            </w:r>
+            <w:r>
+              <w:rPr>
+                <w:rFonts w:ascii="Courier New" w:eastAsia="굴림" w:hAnsi="Courier New" w:cs="Courier New"/>
+                <w:i/>
+                <w:iCs/>
+                <w:color w:val="629755"/>
+                <w:sz w:val="20"/>
+                <w:szCs w:val="20"/>
+              </w:rPr>
+              <w:t xml:space="preserve"> profile </w:t>
             </w:r>
             <w:r>
               <w:rPr>
@@ -5417,6 +5763,17 @@
                 <w:sz w:val="20"/>
                 <w:szCs w:val="20"/>
               </w:rPr>
+              <w:t>설정</w:t>
+            </w:r>
+            <w:r>
+              <w:rPr>
+                <w:rFonts w:cs="Courier New" w:hint="eastAsia"/>
+                <w:i/>
+                <w:iCs/>
+                <w:color w:val="629755"/>
+                <w:sz w:val="20"/>
+                <w:szCs w:val="20"/>
+              </w:rPr>
               <w:br/>
             </w:r>
             <w:r>
@@ -5465,6 +5822,7 @@
               <w:br/>
               <w:t xml:space="preserve">  </w:t>
             </w:r>
+            <w:proofErr w:type="spellStart"/>
             <w:r>
               <w:rPr>
                 <w:rFonts w:ascii="Courier New" w:eastAsia="굴림" w:hAnsi="Courier New" w:cs="Courier New"/>
@@ -5474,6 +5832,7 @@
               </w:rPr>
               <w:t>config</w:t>
             </w:r>
+            <w:proofErr w:type="spellEnd"/>
             <w:r>
               <w:rPr>
                 <w:rFonts w:ascii="Courier New" w:eastAsia="굴림" w:hAnsi="Courier New" w:cs="Courier New"/>
@@ -5549,6 +5908,7 @@
               <w:br/>
               <w:t xml:space="preserve">  </w:t>
             </w:r>
+            <w:proofErr w:type="spellStart"/>
             <w:r>
               <w:rPr>
                 <w:rFonts w:ascii="Courier New" w:eastAsia="굴림" w:hAnsi="Courier New" w:cs="Courier New"/>
@@ -5558,6 +5918,7 @@
               </w:rPr>
               <w:t>datasource</w:t>
             </w:r>
+            <w:proofErr w:type="spellEnd"/>
             <w:r>
               <w:rPr>
                 <w:rFonts w:ascii="Courier New" w:eastAsia="굴림" w:hAnsi="Courier New" w:cs="Courier New"/>
@@ -5733,6 +6094,7 @@
               </w:rPr>
               <w:t xml:space="preserve">: </w:t>
             </w:r>
+            <w:proofErr w:type="spellStart"/>
             <w:r>
               <w:rPr>
                 <w:rFonts w:ascii="Courier New" w:eastAsia="굴림" w:hAnsi="Courier New" w:cs="Courier New"/>
@@ -5796,6 +6158,7 @@
               </w:rPr>
               <w:t>Driver</w:t>
             </w:r>
+            <w:proofErr w:type="spellEnd"/>
             <w:r>
               <w:rPr>
                 <w:rFonts w:ascii="Courier New" w:eastAsia="굴림" w:hAnsi="Courier New" w:cs="Courier New"/>
@@ -5806,6 +6169,7 @@
               <w:br/>
               <w:t xml:space="preserve">  </w:t>
             </w:r>
+            <w:proofErr w:type="spellStart"/>
             <w:r>
               <w:rPr>
                 <w:rFonts w:ascii="Courier New" w:eastAsia="굴림" w:hAnsi="Courier New" w:cs="Courier New"/>
@@ -5815,6 +6179,7 @@
               </w:rPr>
               <w:t>jpa</w:t>
             </w:r>
+            <w:proofErr w:type="spellEnd"/>
             <w:r>
               <w:rPr>
                 <w:rFonts w:ascii="Courier New" w:eastAsia="굴림" w:hAnsi="Courier New" w:cs="Courier New"/>
@@ -5841,8 +6206,19 @@
                 <w:sz w:val="20"/>
                 <w:szCs w:val="20"/>
               </w:rPr>
-              <w:t>generate-ddl</w:t>
-            </w:r>
+              <w:t>generate-</w:t>
+            </w:r>
+            <w:proofErr w:type="spellStart"/>
+            <w:r>
+              <w:rPr>
+                <w:rFonts w:ascii="Courier New" w:eastAsia="굴림" w:hAnsi="Courier New" w:cs="Courier New"/>
+                <w:color w:val="CC7832"/>
+                <w:sz w:val="20"/>
+                <w:szCs w:val="20"/>
+              </w:rPr>
+              <w:t>ddl</w:t>
+            </w:r>
+            <w:proofErr w:type="spellEnd"/>
             <w:r>
               <w:rPr>
                 <w:rFonts w:ascii="Courier New" w:eastAsia="굴림" w:hAnsi="Courier New" w:cs="Courier New"/>
@@ -5869,8 +6245,19 @@
                 <w:szCs w:val="20"/>
               </w:rPr>
               <w:br/>
-              <w:t xml:space="preserve">    show-sql</w:t>
-            </w:r>
+              <w:t xml:space="preserve">    show-</w:t>
+            </w:r>
+            <w:proofErr w:type="spellStart"/>
+            <w:r>
+              <w:rPr>
+                <w:rFonts w:ascii="Courier New" w:eastAsia="굴림" w:hAnsi="Courier New" w:cs="Courier New"/>
+                <w:color w:val="CC7832"/>
+                <w:sz w:val="20"/>
+                <w:szCs w:val="20"/>
+              </w:rPr>
+              <w:t>sql</w:t>
+            </w:r>
+            <w:proofErr w:type="spellEnd"/>
             <w:r>
               <w:rPr>
                 <w:rFonts w:ascii="Courier New" w:eastAsia="굴림" w:hAnsi="Courier New" w:cs="Courier New"/>
@@ -6002,6 +6389,7 @@
               <w:br/>
               <w:t xml:space="preserve">          </w:t>
             </w:r>
+            <w:proofErr w:type="spellStart"/>
             <w:r>
               <w:rPr>
                 <w:rFonts w:ascii="Courier New" w:eastAsia="굴림" w:hAnsi="Courier New" w:cs="Courier New"/>
@@ -6011,6 +6399,7 @@
               </w:rPr>
               <w:t>kakao</w:t>
             </w:r>
+            <w:proofErr w:type="spellEnd"/>
             <w:r>
               <w:rPr>
                 <w:rFonts w:ascii="Courier New" w:eastAsia="굴림" w:hAnsi="Courier New" w:cs="Courier New"/>
@@ -6037,8 +6426,19 @@
                 <w:sz w:val="20"/>
                 <w:szCs w:val="20"/>
               </w:rPr>
-              <w:t>redirect-uri</w:t>
-            </w:r>
+              <w:t>redirect-</w:t>
+            </w:r>
+            <w:proofErr w:type="spellStart"/>
+            <w:r>
+              <w:rPr>
+                <w:rFonts w:ascii="Courier New" w:eastAsia="굴림" w:hAnsi="Courier New" w:cs="Courier New"/>
+                <w:color w:val="FFC66D"/>
+                <w:sz w:val="20"/>
+                <w:szCs w:val="20"/>
+              </w:rPr>
+              <w:t>uri</w:t>
+            </w:r>
+            <w:proofErr w:type="spellEnd"/>
             <w:r>
               <w:rPr>
                 <w:rFonts w:ascii="Courier New" w:eastAsia="굴림" w:hAnsi="Courier New" w:cs="Courier New"/>
@@ -6076,6 +6476,7 @@
               <w:br/>
               <w:t xml:space="preserve">  </w:t>
             </w:r>
+            <w:proofErr w:type="spellStart"/>
             <w:r>
               <w:rPr>
                 <w:rFonts w:ascii="Courier New" w:eastAsia="굴림" w:hAnsi="Courier New" w:cs="Courier New"/>
@@ -6085,6 +6486,7 @@
               </w:rPr>
               <w:t>redis</w:t>
             </w:r>
+            <w:proofErr w:type="spellEnd"/>
             <w:r>
               <w:rPr>
                 <w:rFonts w:ascii="Courier New" w:eastAsia="굴림" w:hAnsi="Courier New" w:cs="Courier New"/>
@@ -6369,6 +6771,7 @@
               <w:br/>
               <w:t xml:space="preserve">  </w:t>
             </w:r>
+            <w:proofErr w:type="spellStart"/>
             <w:r>
               <w:rPr>
                 <w:rFonts w:ascii="Courier New" w:eastAsia="굴림" w:hAnsi="Courier New" w:cs="Courier New"/>
@@ -6378,6 +6781,7 @@
               </w:rPr>
               <w:t>config</w:t>
             </w:r>
+            <w:proofErr w:type="spellEnd"/>
             <w:r>
               <w:rPr>
                 <w:rFonts w:ascii="Courier New" w:eastAsia="굴림" w:hAnsi="Courier New" w:cs="Courier New"/>
@@ -6453,6 +6857,7 @@
               <w:br/>
               <w:t xml:space="preserve">  </w:t>
             </w:r>
+            <w:proofErr w:type="spellStart"/>
             <w:r>
               <w:rPr>
                 <w:rFonts w:ascii="Courier New" w:eastAsia="굴림" w:hAnsi="Courier New" w:cs="Courier New"/>
@@ -6462,6 +6867,7 @@
               </w:rPr>
               <w:t>datasource</w:t>
             </w:r>
+            <w:proofErr w:type="spellEnd"/>
             <w:r>
               <w:rPr>
                 <w:rFonts w:ascii="Courier New" w:eastAsia="굴림" w:hAnsi="Courier New" w:cs="Courier New"/>
@@ -6637,6 +7043,7 @@
               </w:rPr>
               <w:t xml:space="preserve">: </w:t>
             </w:r>
+            <w:proofErr w:type="spellStart"/>
             <w:r>
               <w:rPr>
                 <w:rFonts w:ascii="Courier New" w:eastAsia="굴림" w:hAnsi="Courier New" w:cs="Courier New"/>
@@ -6700,6 +7107,7 @@
               </w:rPr>
               <w:t>Driver</w:t>
             </w:r>
+            <w:proofErr w:type="spellEnd"/>
             <w:r>
               <w:rPr>
                 <w:rFonts w:ascii="Courier New" w:eastAsia="굴림" w:hAnsi="Courier New" w:cs="Courier New"/>
@@ -6710,6 +7118,7 @@
               <w:br/>
               <w:t xml:space="preserve">  </w:t>
             </w:r>
+            <w:proofErr w:type="spellStart"/>
             <w:r>
               <w:rPr>
                 <w:rFonts w:ascii="Courier New" w:eastAsia="굴림" w:hAnsi="Courier New" w:cs="Courier New"/>
@@ -6719,6 +7128,7 @@
               </w:rPr>
               <w:t>jpa</w:t>
             </w:r>
+            <w:proofErr w:type="spellEnd"/>
             <w:r>
               <w:rPr>
                 <w:rFonts w:ascii="Courier New" w:eastAsia="굴림" w:hAnsi="Courier New" w:cs="Courier New"/>
@@ -6745,8 +7155,19 @@
                 <w:sz w:val="20"/>
                 <w:szCs w:val="20"/>
               </w:rPr>
-              <w:t>generate-ddl</w:t>
-            </w:r>
+              <w:t>generate-</w:t>
+            </w:r>
+            <w:proofErr w:type="spellStart"/>
+            <w:r>
+              <w:rPr>
+                <w:rFonts w:ascii="Courier New" w:eastAsia="굴림" w:hAnsi="Courier New" w:cs="Courier New"/>
+                <w:color w:val="CC7832"/>
+                <w:sz w:val="20"/>
+                <w:szCs w:val="20"/>
+              </w:rPr>
+              <w:t>ddl</w:t>
+            </w:r>
+            <w:proofErr w:type="spellEnd"/>
             <w:r>
               <w:rPr>
                 <w:rFonts w:ascii="Courier New" w:eastAsia="굴림" w:hAnsi="Courier New" w:cs="Courier New"/>
@@ -6773,8 +7194,19 @@
                 <w:szCs w:val="20"/>
               </w:rPr>
               <w:br/>
-              <w:t xml:space="preserve">    show-sql</w:t>
-            </w:r>
+              <w:t xml:space="preserve">    show-</w:t>
+            </w:r>
+            <w:proofErr w:type="spellStart"/>
+            <w:r>
+              <w:rPr>
+                <w:rFonts w:ascii="Courier New" w:eastAsia="굴림" w:hAnsi="Courier New" w:cs="Courier New"/>
+                <w:color w:val="CC7832"/>
+                <w:sz w:val="20"/>
+                <w:szCs w:val="20"/>
+              </w:rPr>
+              <w:t>sql</w:t>
+            </w:r>
+            <w:proofErr w:type="spellEnd"/>
             <w:r>
               <w:rPr>
                 <w:rFonts w:ascii="Courier New" w:eastAsia="굴림" w:hAnsi="Courier New" w:cs="Courier New"/>
@@ -6906,6 +7338,7 @@
               <w:br/>
               <w:t xml:space="preserve">          </w:t>
             </w:r>
+            <w:proofErr w:type="spellStart"/>
             <w:r>
               <w:rPr>
                 <w:rFonts w:ascii="Courier New" w:eastAsia="굴림" w:hAnsi="Courier New" w:cs="Courier New"/>
@@ -6915,6 +7348,7 @@
               </w:rPr>
               <w:t>kakao</w:t>
             </w:r>
+            <w:proofErr w:type="spellEnd"/>
             <w:r>
               <w:rPr>
                 <w:rFonts w:ascii="Courier New" w:eastAsia="굴림" w:hAnsi="Courier New" w:cs="Courier New"/>
@@ -6941,8 +7375,19 @@
                 <w:sz w:val="20"/>
                 <w:szCs w:val="20"/>
               </w:rPr>
-              <w:t>redirect-uri</w:t>
-            </w:r>
+              <w:t>redirect-</w:t>
+            </w:r>
+            <w:proofErr w:type="spellStart"/>
+            <w:r>
+              <w:rPr>
+                <w:rFonts w:ascii="Courier New" w:eastAsia="굴림" w:hAnsi="Courier New" w:cs="Courier New"/>
+                <w:color w:val="FFC66D"/>
+                <w:sz w:val="20"/>
+                <w:szCs w:val="20"/>
+              </w:rPr>
+              <w:t>uri</w:t>
+            </w:r>
+            <w:proofErr w:type="spellEnd"/>
             <w:r>
               <w:rPr>
                 <w:rFonts w:ascii="Courier New" w:eastAsia="굴림" w:hAnsi="Courier New" w:cs="Courier New"/>
@@ -6980,6 +7425,7 @@
               <w:br/>
               <w:t xml:space="preserve">  </w:t>
             </w:r>
+            <w:proofErr w:type="spellStart"/>
             <w:r>
               <w:rPr>
                 <w:rFonts w:ascii="Courier New" w:eastAsia="굴림" w:hAnsi="Courier New" w:cs="Courier New"/>
@@ -6989,6 +7435,7 @@
               </w:rPr>
               <w:t>redis</w:t>
             </w:r>
+            <w:proofErr w:type="spellEnd"/>
             <w:r>
               <w:rPr>
                 <w:rFonts w:ascii="Courier New" w:eastAsia="굴림" w:hAnsi="Courier New" w:cs="Courier New"/>
@@ -7212,7 +7659,12 @@
     <w:p/>
     <w:p>
       <w:r>
-        <w:t>- b</w:t>
+        <w:t xml:space="preserve">- </w:t>
+      </w:r>
+      <w:proofErr w:type="spellStart"/>
+      <w:proofErr w:type="gramStart"/>
+      <w:r>
+        <w:t>b</w:t>
       </w:r>
       <w:r>
         <w:rPr>
@@ -7223,6 +7675,8 @@
       <w:r>
         <w:t>gralde</w:t>
       </w:r>
+      <w:proofErr w:type="spellEnd"/>
+      <w:proofErr w:type="gramEnd"/>
     </w:p>
     <w:tbl>
       <w:tblPr>
@@ -7324,7 +7778,27 @@
                 <w:sz w:val="20"/>
                 <w:szCs w:val="20"/>
               </w:rPr>
-              <w:t xml:space="preserve">'org.springframework.boot' </w:t>
+              <w:t>'</w:t>
+            </w:r>
+            <w:proofErr w:type="spellStart"/>
+            <w:r>
+              <w:rPr>
+                <w:rFonts w:ascii="Courier New" w:eastAsia="굴림" w:hAnsi="Courier New" w:cs="Courier New"/>
+                <w:color w:val="6A8759"/>
+                <w:sz w:val="20"/>
+                <w:szCs w:val="20"/>
+              </w:rPr>
+              <w:t>org.springframework.boot</w:t>
+            </w:r>
+            <w:proofErr w:type="spellEnd"/>
+            <w:r>
+              <w:rPr>
+                <w:rFonts w:ascii="Courier New" w:eastAsia="굴림" w:hAnsi="Courier New" w:cs="Courier New"/>
+                <w:color w:val="6A8759"/>
+                <w:sz w:val="20"/>
+                <w:szCs w:val="20"/>
+              </w:rPr>
+              <w:t xml:space="preserve">' </w:t>
             </w:r>
             <w:r>
               <w:rPr>
@@ -7370,7 +7844,27 @@
                 <w:sz w:val="20"/>
                 <w:szCs w:val="20"/>
               </w:rPr>
-              <w:t xml:space="preserve">'io.spring.dependency-management' </w:t>
+              <w:t>'</w:t>
+            </w:r>
+            <w:proofErr w:type="spellStart"/>
+            <w:r>
+              <w:rPr>
+                <w:rFonts w:ascii="Courier New" w:eastAsia="굴림" w:hAnsi="Courier New" w:cs="Courier New"/>
+                <w:color w:val="6A8759"/>
+                <w:sz w:val="20"/>
+                <w:szCs w:val="20"/>
+              </w:rPr>
+              <w:t>io.spring.dependency</w:t>
+            </w:r>
+            <w:proofErr w:type="spellEnd"/>
+            <w:r>
+              <w:rPr>
+                <w:rFonts w:ascii="Courier New" w:eastAsia="굴림" w:hAnsi="Courier New" w:cs="Courier New"/>
+                <w:color w:val="6A8759"/>
+                <w:sz w:val="20"/>
+                <w:szCs w:val="20"/>
+              </w:rPr>
+              <w:t xml:space="preserve">-management' </w:t>
             </w:r>
             <w:r>
               <w:rPr>
@@ -7457,7 +7951,27 @@
                 <w:sz w:val="20"/>
                 <w:szCs w:val="20"/>
               </w:rPr>
-              <w:t>'com.kkukku'</w:t>
+              <w:t>'</w:t>
+            </w:r>
+            <w:proofErr w:type="spellStart"/>
+            <w:r>
+              <w:rPr>
+                <w:rFonts w:ascii="Courier New" w:eastAsia="굴림" w:hAnsi="Courier New" w:cs="Courier New"/>
+                <w:color w:val="6A8759"/>
+                <w:sz w:val="20"/>
+                <w:szCs w:val="20"/>
+              </w:rPr>
+              <w:t>com.kkukku</w:t>
+            </w:r>
+            <w:proofErr w:type="spellEnd"/>
+            <w:r>
+              <w:rPr>
+                <w:rFonts w:ascii="Courier New" w:eastAsia="굴림" w:hAnsi="Courier New" w:cs="Courier New"/>
+                <w:color w:val="6A8759"/>
+                <w:sz w:val="20"/>
+                <w:szCs w:val="20"/>
+              </w:rPr>
+              <w:t>'</w:t>
             </w:r>
             <w:r>
               <w:rPr>
@@ -7545,6 +8059,7 @@
               <w:br/>
               <w:t xml:space="preserve">    </w:t>
             </w:r>
+            <w:proofErr w:type="spellStart"/>
             <w:r>
               <w:rPr>
                 <w:rFonts w:ascii="Courier New" w:eastAsia="굴림" w:hAnsi="Courier New" w:cs="Courier New"/>
@@ -7552,7 +8067,17 @@
                 <w:sz w:val="20"/>
                 <w:szCs w:val="20"/>
               </w:rPr>
-              <w:t xml:space="preserve">sourceCompatibility </w:t>
+              <w:t>sourceCompatibility</w:t>
+            </w:r>
+            <w:proofErr w:type="spellEnd"/>
+            <w:r>
+              <w:rPr>
+                <w:rFonts w:ascii="Courier New" w:eastAsia="굴림" w:hAnsi="Courier New" w:cs="Courier New"/>
+                <w:color w:val="9876AA"/>
+                <w:sz w:val="20"/>
+                <w:szCs w:val="20"/>
+              </w:rPr>
+              <w:t xml:space="preserve"> </w:t>
             </w:r>
             <w:r>
               <w:rPr>
@@ -7646,6 +8171,7 @@
               <w:br/>
               <w:t xml:space="preserve">    </w:t>
             </w:r>
+            <w:proofErr w:type="spellStart"/>
             <w:r>
               <w:rPr>
                 <w:rFonts w:ascii="Courier New" w:eastAsia="굴림" w:hAnsi="Courier New" w:cs="Courier New"/>
@@ -7653,7 +8179,17 @@
                 <w:sz w:val="20"/>
                 <w:szCs w:val="20"/>
               </w:rPr>
-              <w:t xml:space="preserve">compileOnly </w:t>
+              <w:t>compileOnly</w:t>
+            </w:r>
+            <w:proofErr w:type="spellEnd"/>
+            <w:r>
+              <w:rPr>
+                <w:rFonts w:ascii="Courier New" w:eastAsia="굴림" w:hAnsi="Courier New" w:cs="Courier New"/>
+                <w:color w:val="6A8759"/>
+                <w:sz w:val="20"/>
+                <w:szCs w:val="20"/>
+              </w:rPr>
+              <w:t xml:space="preserve"> </w:t>
             </w:r>
             <w:r>
               <w:rPr>
@@ -7678,15 +8214,37 @@
               <w:br/>
               <w:t xml:space="preserve">        </w:t>
             </w:r>
-            <w:r>
-              <w:rPr>
-                <w:rFonts w:ascii="Courier New" w:eastAsia="굴림" w:hAnsi="Courier New" w:cs="Courier New"/>
-                <w:color w:val="A9B7C6"/>
-                <w:sz w:val="20"/>
-                <w:szCs w:val="20"/>
-              </w:rPr>
-              <w:t>extendsFrom annotationProcessor</w:t>
-            </w:r>
+            <w:proofErr w:type="spellStart"/>
+            <w:r>
+              <w:rPr>
+                <w:rFonts w:ascii="Courier New" w:eastAsia="굴림" w:hAnsi="Courier New" w:cs="Courier New"/>
+                <w:color w:val="A9B7C6"/>
+                <w:sz w:val="20"/>
+                <w:szCs w:val="20"/>
+              </w:rPr>
+              <w:t>extendsFrom</w:t>
+            </w:r>
+            <w:proofErr w:type="spellEnd"/>
+            <w:r>
+              <w:rPr>
+                <w:rFonts w:ascii="Courier New" w:eastAsia="굴림" w:hAnsi="Courier New" w:cs="Courier New"/>
+                <w:color w:val="A9B7C6"/>
+                <w:sz w:val="20"/>
+                <w:szCs w:val="20"/>
+              </w:rPr>
+              <w:t xml:space="preserve"> </w:t>
+            </w:r>
+            <w:proofErr w:type="spellStart"/>
+            <w:r>
+              <w:rPr>
+                <w:rFonts w:ascii="Courier New" w:eastAsia="굴림" w:hAnsi="Courier New" w:cs="Courier New"/>
+                <w:color w:val="A9B7C6"/>
+                <w:sz w:val="20"/>
+                <w:szCs w:val="20"/>
+              </w:rPr>
+              <w:t>annotationProcessor</w:t>
+            </w:r>
+            <w:proofErr w:type="spellEnd"/>
             <w:r>
               <w:rPr>
                 <w:rFonts w:ascii="Courier New" w:eastAsia="굴림" w:hAnsi="Courier New" w:cs="Courier New"/>
@@ -7774,14 +8332,25 @@
               <w:br/>
               <w:t xml:space="preserve">    </w:t>
             </w:r>
-            <w:r>
-              <w:rPr>
-                <w:rFonts w:ascii="Courier New" w:eastAsia="굴림" w:hAnsi="Courier New" w:cs="Courier New"/>
-                <w:color w:val="A9B7C6"/>
-                <w:sz w:val="20"/>
-                <w:szCs w:val="20"/>
-              </w:rPr>
-              <w:t>mavenCentral()</w:t>
+            <w:proofErr w:type="spellStart"/>
+            <w:r>
+              <w:rPr>
+                <w:rFonts w:ascii="Courier New" w:eastAsia="굴림" w:hAnsi="Courier New" w:cs="Courier New"/>
+                <w:color w:val="A9B7C6"/>
+                <w:sz w:val="20"/>
+                <w:szCs w:val="20"/>
+              </w:rPr>
+              <w:t>mavenCentral</w:t>
+            </w:r>
+            <w:proofErr w:type="spellEnd"/>
+            <w:r>
+              <w:rPr>
+                <w:rFonts w:ascii="Courier New" w:eastAsia="굴림" w:hAnsi="Courier New" w:cs="Courier New"/>
+                <w:color w:val="A9B7C6"/>
+                <w:sz w:val="20"/>
+                <w:szCs w:val="20"/>
+              </w:rPr>
+              <w:t>()</w:t>
             </w:r>
             <w:r>
               <w:rPr>
@@ -7804,14 +8373,25 @@
               </w:rPr>
               <w:t xml:space="preserve">{ </w:t>
             </w:r>
-            <w:r>
-              <w:rPr>
-                <w:rFonts w:ascii="Courier New" w:eastAsia="굴림" w:hAnsi="Courier New" w:cs="Courier New"/>
-                <w:color w:val="A9B7C6"/>
-                <w:sz w:val="20"/>
-                <w:szCs w:val="20"/>
-              </w:rPr>
-              <w:t xml:space="preserve">url </w:t>
+            <w:proofErr w:type="spellStart"/>
+            <w:r>
+              <w:rPr>
+                <w:rFonts w:ascii="Courier New" w:eastAsia="굴림" w:hAnsi="Courier New" w:cs="Courier New"/>
+                <w:color w:val="A9B7C6"/>
+                <w:sz w:val="20"/>
+                <w:szCs w:val="20"/>
+              </w:rPr>
+              <w:t>url</w:t>
+            </w:r>
+            <w:proofErr w:type="spellEnd"/>
+            <w:r>
+              <w:rPr>
+                <w:rFonts w:ascii="Courier New" w:eastAsia="굴림" w:hAnsi="Courier New" w:cs="Courier New"/>
+                <w:color w:val="A9B7C6"/>
+                <w:sz w:val="20"/>
+                <w:szCs w:val="20"/>
+              </w:rPr>
+              <w:t xml:space="preserve"> </w:t>
             </w:r>
             <w:r>
               <w:rPr>
@@ -7926,7 +8506,27 @@
                 <w:sz w:val="20"/>
                 <w:szCs w:val="20"/>
               </w:rPr>
-              <w:t>'org.springframework.boot:spring-boot-starter-actuator'</w:t>
+              <w:t>'</w:t>
+            </w:r>
+            <w:proofErr w:type="spellStart"/>
+            <w:r>
+              <w:rPr>
+                <w:rFonts w:ascii="Courier New" w:eastAsia="굴림" w:hAnsi="Courier New" w:cs="Courier New"/>
+                <w:color w:val="6A8759"/>
+                <w:sz w:val="20"/>
+                <w:szCs w:val="20"/>
+              </w:rPr>
+              <w:t>org.springframework.boot:spring-boot-starter-actuator</w:t>
+            </w:r>
+            <w:proofErr w:type="spellEnd"/>
+            <w:r>
+              <w:rPr>
+                <w:rFonts w:ascii="Courier New" w:eastAsia="굴림" w:hAnsi="Courier New" w:cs="Courier New"/>
+                <w:color w:val="6A8759"/>
+                <w:sz w:val="20"/>
+                <w:szCs w:val="20"/>
+              </w:rPr>
+              <w:t>'</w:t>
             </w:r>
             <w:r>
               <w:rPr>
@@ -7954,7 +8554,27 @@
                 <w:sz w:val="20"/>
                 <w:szCs w:val="20"/>
               </w:rPr>
-              <w:t>'org.springframework.boot:spring-boot-starter-data-jpa'</w:t>
+              <w:t>'</w:t>
+            </w:r>
+            <w:proofErr w:type="spellStart"/>
+            <w:r>
+              <w:rPr>
+                <w:rFonts w:ascii="Courier New" w:eastAsia="굴림" w:hAnsi="Courier New" w:cs="Courier New"/>
+                <w:color w:val="6A8759"/>
+                <w:sz w:val="20"/>
+                <w:szCs w:val="20"/>
+              </w:rPr>
+              <w:t>org.springframework.boot:spring-boot-starter-data-jpa</w:t>
+            </w:r>
+            <w:proofErr w:type="spellEnd"/>
+            <w:r>
+              <w:rPr>
+                <w:rFonts w:ascii="Courier New" w:eastAsia="굴림" w:hAnsi="Courier New" w:cs="Courier New"/>
+                <w:color w:val="6A8759"/>
+                <w:sz w:val="20"/>
+                <w:szCs w:val="20"/>
+              </w:rPr>
+              <w:t>'</w:t>
             </w:r>
             <w:r>
               <w:rPr>
@@ -7991,7 +8611,27 @@
                 <w:sz w:val="20"/>
                 <w:szCs w:val="20"/>
               </w:rPr>
-              <w:t>'org.springframework.boot:spring-boot-starter-data-redis'</w:t>
+              <w:t>'</w:t>
+            </w:r>
+            <w:proofErr w:type="spellStart"/>
+            <w:r>
+              <w:rPr>
+                <w:rFonts w:ascii="Courier New" w:eastAsia="굴림" w:hAnsi="Courier New" w:cs="Courier New"/>
+                <w:color w:val="6A8759"/>
+                <w:sz w:val="20"/>
+                <w:szCs w:val="20"/>
+              </w:rPr>
+              <w:t>org.springframework.boot:spring-boot-starter-data-redis</w:t>
+            </w:r>
+            <w:proofErr w:type="spellEnd"/>
+            <w:r>
+              <w:rPr>
+                <w:rFonts w:ascii="Courier New" w:eastAsia="굴림" w:hAnsi="Courier New" w:cs="Courier New"/>
+                <w:color w:val="6A8759"/>
+                <w:sz w:val="20"/>
+                <w:szCs w:val="20"/>
+              </w:rPr>
+              <w:t>'</w:t>
             </w:r>
             <w:r>
               <w:rPr>
@@ -8047,7 +8687,27 @@
                 <w:sz w:val="20"/>
                 <w:szCs w:val="20"/>
               </w:rPr>
-              <w:t>'org.springframework.boot:spring-boot-starter-security'</w:t>
+              <w:t>'</w:t>
+            </w:r>
+            <w:proofErr w:type="spellStart"/>
+            <w:r>
+              <w:rPr>
+                <w:rFonts w:ascii="Courier New" w:eastAsia="굴림" w:hAnsi="Courier New" w:cs="Courier New"/>
+                <w:color w:val="6A8759"/>
+                <w:sz w:val="20"/>
+                <w:szCs w:val="20"/>
+              </w:rPr>
+              <w:t>org.springframework.boot:spring-boot-starter-security</w:t>
+            </w:r>
+            <w:proofErr w:type="spellEnd"/>
+            <w:r>
+              <w:rPr>
+                <w:rFonts w:ascii="Courier New" w:eastAsia="굴림" w:hAnsi="Courier New" w:cs="Courier New"/>
+                <w:color w:val="6A8759"/>
+                <w:sz w:val="20"/>
+                <w:szCs w:val="20"/>
+              </w:rPr>
+              <w:t>'</w:t>
             </w:r>
             <w:r>
               <w:rPr>
@@ -8075,7 +8735,27 @@
                 <w:sz w:val="20"/>
                 <w:szCs w:val="20"/>
               </w:rPr>
-              <w:t>'org.springframework.boot:spring-boot-starter-web'</w:t>
+              <w:t>'</w:t>
+            </w:r>
+            <w:proofErr w:type="spellStart"/>
+            <w:r>
+              <w:rPr>
+                <w:rFonts w:ascii="Courier New" w:eastAsia="굴림" w:hAnsi="Courier New" w:cs="Courier New"/>
+                <w:color w:val="6A8759"/>
+                <w:sz w:val="20"/>
+                <w:szCs w:val="20"/>
+              </w:rPr>
+              <w:t>org.springframework.boot:spring-boot-starter-web</w:t>
+            </w:r>
+            <w:proofErr w:type="spellEnd"/>
+            <w:r>
+              <w:rPr>
+                <w:rFonts w:ascii="Courier New" w:eastAsia="굴림" w:hAnsi="Courier New" w:cs="Courier New"/>
+                <w:color w:val="6A8759"/>
+                <w:sz w:val="20"/>
+                <w:szCs w:val="20"/>
+              </w:rPr>
+              <w:t>'</w:t>
             </w:r>
             <w:r>
               <w:rPr>
@@ -8115,14 +8795,25 @@
               <w:br/>
               <w:t xml:space="preserve">    </w:t>
             </w:r>
-            <w:r>
-              <w:rPr>
-                <w:rFonts w:ascii="Courier New" w:eastAsia="굴림" w:hAnsi="Courier New" w:cs="Courier New"/>
-                <w:color w:val="A9B7C6"/>
-                <w:sz w:val="20"/>
-                <w:szCs w:val="20"/>
-              </w:rPr>
-              <w:t xml:space="preserve">compileOnly </w:t>
+            <w:proofErr w:type="spellStart"/>
+            <w:r>
+              <w:rPr>
+                <w:rFonts w:ascii="Courier New" w:eastAsia="굴림" w:hAnsi="Courier New" w:cs="Courier New"/>
+                <w:color w:val="A9B7C6"/>
+                <w:sz w:val="20"/>
+                <w:szCs w:val="20"/>
+              </w:rPr>
+              <w:t>compileOnly</w:t>
+            </w:r>
+            <w:proofErr w:type="spellEnd"/>
+            <w:r>
+              <w:rPr>
+                <w:rFonts w:ascii="Courier New" w:eastAsia="굴림" w:hAnsi="Courier New" w:cs="Courier New"/>
+                <w:color w:val="A9B7C6"/>
+                <w:sz w:val="20"/>
+                <w:szCs w:val="20"/>
+              </w:rPr>
+              <w:t xml:space="preserve"> </w:t>
             </w:r>
             <w:r>
               <w:rPr>
@@ -8131,7 +8822,27 @@
                 <w:sz w:val="20"/>
                 <w:szCs w:val="20"/>
               </w:rPr>
-              <w:t>'org.projectlombok:lombok'</w:t>
+              <w:t>'</w:t>
+            </w:r>
+            <w:proofErr w:type="spellStart"/>
+            <w:r>
+              <w:rPr>
+                <w:rFonts w:ascii="Courier New" w:eastAsia="굴림" w:hAnsi="Courier New" w:cs="Courier New"/>
+                <w:color w:val="6A8759"/>
+                <w:sz w:val="20"/>
+                <w:szCs w:val="20"/>
+              </w:rPr>
+              <w:t>org.projectlombok:lombok</w:t>
+            </w:r>
+            <w:proofErr w:type="spellEnd"/>
+            <w:r>
+              <w:rPr>
+                <w:rFonts w:ascii="Courier New" w:eastAsia="굴림" w:hAnsi="Courier New" w:cs="Courier New"/>
+                <w:color w:val="6A8759"/>
+                <w:sz w:val="20"/>
+                <w:szCs w:val="20"/>
+              </w:rPr>
+              <w:t>'</w:t>
             </w:r>
             <w:r>
               <w:rPr>
@@ -8143,14 +8854,25 @@
               <w:br/>
               <w:t xml:space="preserve">    </w:t>
             </w:r>
-            <w:r>
-              <w:rPr>
-                <w:rFonts w:ascii="Courier New" w:eastAsia="굴림" w:hAnsi="Courier New" w:cs="Courier New"/>
-                <w:color w:val="A9B7C6"/>
-                <w:sz w:val="20"/>
-                <w:szCs w:val="20"/>
-              </w:rPr>
-              <w:t xml:space="preserve">runtimeOnly </w:t>
+            <w:proofErr w:type="spellStart"/>
+            <w:r>
+              <w:rPr>
+                <w:rFonts w:ascii="Courier New" w:eastAsia="굴림" w:hAnsi="Courier New" w:cs="Courier New"/>
+                <w:color w:val="A9B7C6"/>
+                <w:sz w:val="20"/>
+                <w:szCs w:val="20"/>
+              </w:rPr>
+              <w:t>runtimeOnly</w:t>
+            </w:r>
+            <w:proofErr w:type="spellEnd"/>
+            <w:r>
+              <w:rPr>
+                <w:rFonts w:ascii="Courier New" w:eastAsia="굴림" w:hAnsi="Courier New" w:cs="Courier New"/>
+                <w:color w:val="A9B7C6"/>
+                <w:sz w:val="20"/>
+                <w:szCs w:val="20"/>
+              </w:rPr>
+              <w:t xml:space="preserve"> </w:t>
             </w:r>
             <w:r>
               <w:rPr>
@@ -8171,14 +8893,25 @@
               <w:br/>
               <w:t xml:space="preserve">    </w:t>
             </w:r>
-            <w:r>
-              <w:rPr>
-                <w:rFonts w:ascii="Courier New" w:eastAsia="굴림" w:hAnsi="Courier New" w:cs="Courier New"/>
-                <w:color w:val="A9B7C6"/>
-                <w:sz w:val="20"/>
-                <w:szCs w:val="20"/>
-              </w:rPr>
-              <w:t xml:space="preserve">runtimeOnly </w:t>
+            <w:proofErr w:type="spellStart"/>
+            <w:r>
+              <w:rPr>
+                <w:rFonts w:ascii="Courier New" w:eastAsia="굴림" w:hAnsi="Courier New" w:cs="Courier New"/>
+                <w:color w:val="A9B7C6"/>
+                <w:sz w:val="20"/>
+                <w:szCs w:val="20"/>
+              </w:rPr>
+              <w:t>runtimeOnly</w:t>
+            </w:r>
+            <w:proofErr w:type="spellEnd"/>
+            <w:r>
+              <w:rPr>
+                <w:rFonts w:ascii="Courier New" w:eastAsia="굴림" w:hAnsi="Courier New" w:cs="Courier New"/>
+                <w:color w:val="A9B7C6"/>
+                <w:sz w:val="20"/>
+                <w:szCs w:val="20"/>
+              </w:rPr>
+              <w:t xml:space="preserve"> </w:t>
             </w:r>
             <w:r>
               <w:rPr>
@@ -8199,14 +8932,25 @@
               <w:br/>
               <w:t xml:space="preserve">    </w:t>
             </w:r>
-            <w:r>
-              <w:rPr>
-                <w:rFonts w:ascii="Courier New" w:eastAsia="굴림" w:hAnsi="Courier New" w:cs="Courier New"/>
-                <w:color w:val="A9B7C6"/>
-                <w:sz w:val="20"/>
-                <w:szCs w:val="20"/>
-              </w:rPr>
-              <w:t xml:space="preserve">annotationProcessor </w:t>
+            <w:proofErr w:type="spellStart"/>
+            <w:r>
+              <w:rPr>
+                <w:rFonts w:ascii="Courier New" w:eastAsia="굴림" w:hAnsi="Courier New" w:cs="Courier New"/>
+                <w:color w:val="A9B7C6"/>
+                <w:sz w:val="20"/>
+                <w:szCs w:val="20"/>
+              </w:rPr>
+              <w:t>annotationProcessor</w:t>
+            </w:r>
+            <w:proofErr w:type="spellEnd"/>
+            <w:r>
+              <w:rPr>
+                <w:rFonts w:ascii="Courier New" w:eastAsia="굴림" w:hAnsi="Courier New" w:cs="Courier New"/>
+                <w:color w:val="A9B7C6"/>
+                <w:sz w:val="20"/>
+                <w:szCs w:val="20"/>
+              </w:rPr>
+              <w:t xml:space="preserve"> </w:t>
             </w:r>
             <w:r>
               <w:rPr>
@@ -8215,7 +8959,27 @@
                 <w:sz w:val="20"/>
                 <w:szCs w:val="20"/>
               </w:rPr>
-              <w:t>'org.projectlombok:lombok'</w:t>
+              <w:t>'</w:t>
+            </w:r>
+            <w:proofErr w:type="spellStart"/>
+            <w:r>
+              <w:rPr>
+                <w:rFonts w:ascii="Courier New" w:eastAsia="굴림" w:hAnsi="Courier New" w:cs="Courier New"/>
+                <w:color w:val="6A8759"/>
+                <w:sz w:val="20"/>
+                <w:szCs w:val="20"/>
+              </w:rPr>
+              <w:t>org.projectlombok:lombok</w:t>
+            </w:r>
+            <w:proofErr w:type="spellEnd"/>
+            <w:r>
+              <w:rPr>
+                <w:rFonts w:ascii="Courier New" w:eastAsia="굴림" w:hAnsi="Courier New" w:cs="Courier New"/>
+                <w:color w:val="6A8759"/>
+                <w:sz w:val="20"/>
+                <w:szCs w:val="20"/>
+              </w:rPr>
+              <w:t>'</w:t>
             </w:r>
             <w:r>
               <w:rPr>
@@ -8227,14 +8991,25 @@
               <w:br/>
               <w:t xml:space="preserve">    </w:t>
             </w:r>
-            <w:r>
-              <w:rPr>
-                <w:rFonts w:ascii="Courier New" w:eastAsia="굴림" w:hAnsi="Courier New" w:cs="Courier New"/>
-                <w:color w:val="A9B7C6"/>
-                <w:sz w:val="20"/>
-                <w:szCs w:val="20"/>
-              </w:rPr>
-              <w:t xml:space="preserve">testImplementation </w:t>
+            <w:proofErr w:type="spellStart"/>
+            <w:r>
+              <w:rPr>
+                <w:rFonts w:ascii="Courier New" w:eastAsia="굴림" w:hAnsi="Courier New" w:cs="Courier New"/>
+                <w:color w:val="A9B7C6"/>
+                <w:sz w:val="20"/>
+                <w:szCs w:val="20"/>
+              </w:rPr>
+              <w:t>testImplementation</w:t>
+            </w:r>
+            <w:proofErr w:type="spellEnd"/>
+            <w:r>
+              <w:rPr>
+                <w:rFonts w:ascii="Courier New" w:eastAsia="굴림" w:hAnsi="Courier New" w:cs="Courier New"/>
+                <w:color w:val="A9B7C6"/>
+                <w:sz w:val="20"/>
+                <w:szCs w:val="20"/>
+              </w:rPr>
+              <w:t xml:space="preserve"> </w:t>
             </w:r>
             <w:r>
               <w:rPr>
@@ -8243,7 +9018,27 @@
                 <w:sz w:val="20"/>
                 <w:szCs w:val="20"/>
               </w:rPr>
-              <w:t>'org.springframework.boot:spring-boot-starter-test'</w:t>
+              <w:t>'</w:t>
+            </w:r>
+            <w:proofErr w:type="spellStart"/>
+            <w:r>
+              <w:rPr>
+                <w:rFonts w:ascii="Courier New" w:eastAsia="굴림" w:hAnsi="Courier New" w:cs="Courier New"/>
+                <w:color w:val="6A8759"/>
+                <w:sz w:val="20"/>
+                <w:szCs w:val="20"/>
+              </w:rPr>
+              <w:t>org.springframework.boot:spring-boot-starter-test</w:t>
+            </w:r>
+            <w:proofErr w:type="spellEnd"/>
+            <w:r>
+              <w:rPr>
+                <w:rFonts w:ascii="Courier New" w:eastAsia="굴림" w:hAnsi="Courier New" w:cs="Courier New"/>
+                <w:color w:val="6A8759"/>
+                <w:sz w:val="20"/>
+                <w:szCs w:val="20"/>
+              </w:rPr>
+              <w:t>'</w:t>
             </w:r>
             <w:r>
               <w:rPr>
@@ -8255,14 +9050,25 @@
               <w:br/>
               <w:t xml:space="preserve">    </w:t>
             </w:r>
-            <w:r>
-              <w:rPr>
-                <w:rFonts w:ascii="Courier New" w:eastAsia="굴림" w:hAnsi="Courier New" w:cs="Courier New"/>
-                <w:color w:val="A9B7C6"/>
-                <w:sz w:val="20"/>
-                <w:szCs w:val="20"/>
-              </w:rPr>
-              <w:t xml:space="preserve">testImplementation </w:t>
+            <w:proofErr w:type="spellStart"/>
+            <w:r>
+              <w:rPr>
+                <w:rFonts w:ascii="Courier New" w:eastAsia="굴림" w:hAnsi="Courier New" w:cs="Courier New"/>
+                <w:color w:val="A9B7C6"/>
+                <w:sz w:val="20"/>
+                <w:szCs w:val="20"/>
+              </w:rPr>
+              <w:t>testImplementation</w:t>
+            </w:r>
+            <w:proofErr w:type="spellEnd"/>
+            <w:r>
+              <w:rPr>
+                <w:rFonts w:ascii="Courier New" w:eastAsia="굴림" w:hAnsi="Courier New" w:cs="Courier New"/>
+                <w:color w:val="A9B7C6"/>
+                <w:sz w:val="20"/>
+                <w:szCs w:val="20"/>
+              </w:rPr>
+              <w:t xml:space="preserve"> </w:t>
             </w:r>
             <w:r>
               <w:rPr>
@@ -8271,7 +9077,27 @@
                 <w:sz w:val="20"/>
                 <w:szCs w:val="20"/>
               </w:rPr>
-              <w:t>'org.springframework.security:spring-security-test'</w:t>
+              <w:t>'</w:t>
+            </w:r>
+            <w:proofErr w:type="spellStart"/>
+            <w:r>
+              <w:rPr>
+                <w:rFonts w:ascii="Courier New" w:eastAsia="굴림" w:hAnsi="Courier New" w:cs="Courier New"/>
+                <w:color w:val="6A8759"/>
+                <w:sz w:val="20"/>
+                <w:szCs w:val="20"/>
+              </w:rPr>
+              <w:t>org.springframework.security:spring-security-test</w:t>
+            </w:r>
+            <w:proofErr w:type="spellEnd"/>
+            <w:r>
+              <w:rPr>
+                <w:rFonts w:ascii="Courier New" w:eastAsia="굴림" w:hAnsi="Courier New" w:cs="Courier New"/>
+                <w:color w:val="6A8759"/>
+                <w:sz w:val="20"/>
+                <w:szCs w:val="20"/>
+              </w:rPr>
+              <w:t>'</w:t>
             </w:r>
             <w:r>
               <w:rPr>
@@ -8367,14 +9193,25 @@
               <w:br/>
               <w:t xml:space="preserve">    </w:t>
             </w:r>
-            <w:r>
-              <w:rPr>
-                <w:rFonts w:ascii="Courier New" w:eastAsia="굴림" w:hAnsi="Courier New" w:cs="Courier New"/>
-                <w:color w:val="A9B7C6"/>
-                <w:sz w:val="20"/>
-                <w:szCs w:val="20"/>
-              </w:rPr>
-              <w:t xml:space="preserve">runtimeOnly </w:t>
+            <w:proofErr w:type="spellStart"/>
+            <w:r>
+              <w:rPr>
+                <w:rFonts w:ascii="Courier New" w:eastAsia="굴림" w:hAnsi="Courier New" w:cs="Courier New"/>
+                <w:color w:val="A9B7C6"/>
+                <w:sz w:val="20"/>
+                <w:szCs w:val="20"/>
+              </w:rPr>
+              <w:t>runtimeOnly</w:t>
+            </w:r>
+            <w:proofErr w:type="spellEnd"/>
+            <w:r>
+              <w:rPr>
+                <w:rFonts w:ascii="Courier New" w:eastAsia="굴림" w:hAnsi="Courier New" w:cs="Courier New"/>
+                <w:color w:val="A9B7C6"/>
+                <w:sz w:val="20"/>
+                <w:szCs w:val="20"/>
+              </w:rPr>
+              <w:t xml:space="preserve"> </w:t>
             </w:r>
             <w:r>
               <w:rPr>
@@ -8411,7 +9248,27 @@
                 <w:sz w:val="20"/>
                 <w:szCs w:val="20"/>
               </w:rPr>
-              <w:t>'org.springframework.boot:spring-boot-starter-jdbc'</w:t>
+              <w:t>'</w:t>
+            </w:r>
+            <w:proofErr w:type="spellStart"/>
+            <w:r>
+              <w:rPr>
+                <w:rFonts w:ascii="Courier New" w:eastAsia="굴림" w:hAnsi="Courier New" w:cs="Courier New"/>
+                <w:color w:val="6A8759"/>
+                <w:sz w:val="20"/>
+                <w:szCs w:val="20"/>
+              </w:rPr>
+              <w:t>org.springframework.boot:spring-boot-starter-jdbc</w:t>
+            </w:r>
+            <w:proofErr w:type="spellEnd"/>
+            <w:r>
+              <w:rPr>
+                <w:rFonts w:ascii="Courier New" w:eastAsia="굴림" w:hAnsi="Courier New" w:cs="Courier New"/>
+                <w:color w:val="6A8759"/>
+                <w:sz w:val="20"/>
+                <w:szCs w:val="20"/>
+              </w:rPr>
+              <w:t>'</w:t>
             </w:r>
             <w:r>
               <w:rPr>
@@ -8495,8 +9352,19 @@
                 <w:sz w:val="20"/>
                 <w:szCs w:val="20"/>
               </w:rPr>
-              <w:t>// aws</w:t>
-            </w:r>
+              <w:t xml:space="preserve">// </w:t>
+            </w:r>
+            <w:proofErr w:type="spellStart"/>
+            <w:r>
+              <w:rPr>
+                <w:rFonts w:ascii="Courier New" w:eastAsia="굴림" w:hAnsi="Courier New" w:cs="Courier New"/>
+                <w:color w:val="808080"/>
+                <w:sz w:val="20"/>
+                <w:szCs w:val="20"/>
+              </w:rPr>
+              <w:t>aws</w:t>
+            </w:r>
+            <w:proofErr w:type="spellEnd"/>
             <w:r>
               <w:rPr>
                 <w:rFonts w:ascii="Courier New" w:eastAsia="굴림" w:hAnsi="Courier New" w:cs="Courier New"/>
@@ -8551,8 +9419,19 @@
                 <w:sz w:val="20"/>
                 <w:szCs w:val="20"/>
               </w:rPr>
-              <w:t>// junit</w:t>
-            </w:r>
+              <w:t xml:space="preserve">// </w:t>
+            </w:r>
+            <w:proofErr w:type="spellStart"/>
+            <w:r>
+              <w:rPr>
+                <w:rFonts w:ascii="Courier New" w:eastAsia="굴림" w:hAnsi="Courier New" w:cs="Courier New"/>
+                <w:color w:val="808080"/>
+                <w:sz w:val="20"/>
+                <w:szCs w:val="20"/>
+              </w:rPr>
+              <w:t>junit</w:t>
+            </w:r>
+            <w:proofErr w:type="spellEnd"/>
             <w:r>
               <w:rPr>
                 <w:rFonts w:ascii="Courier New" w:eastAsia="굴림" w:hAnsi="Courier New" w:cs="Courier New"/>
@@ -8563,14 +9442,25 @@
               <w:br/>
               <w:t xml:space="preserve">    </w:t>
             </w:r>
-            <w:r>
-              <w:rPr>
-                <w:rFonts w:ascii="Courier New" w:eastAsia="굴림" w:hAnsi="Courier New" w:cs="Courier New"/>
-                <w:color w:val="A9B7C6"/>
-                <w:sz w:val="20"/>
-                <w:szCs w:val="20"/>
-              </w:rPr>
-              <w:t xml:space="preserve">testImplementation </w:t>
+            <w:proofErr w:type="spellStart"/>
+            <w:r>
+              <w:rPr>
+                <w:rFonts w:ascii="Courier New" w:eastAsia="굴림" w:hAnsi="Courier New" w:cs="Courier New"/>
+                <w:color w:val="A9B7C6"/>
+                <w:sz w:val="20"/>
+                <w:szCs w:val="20"/>
+              </w:rPr>
+              <w:t>testImplementation</w:t>
+            </w:r>
+            <w:proofErr w:type="spellEnd"/>
+            <w:r>
+              <w:rPr>
+                <w:rFonts w:ascii="Courier New" w:eastAsia="굴림" w:hAnsi="Courier New" w:cs="Courier New"/>
+                <w:color w:val="A9B7C6"/>
+                <w:sz w:val="20"/>
+                <w:szCs w:val="20"/>
+              </w:rPr>
+              <w:t xml:space="preserve"> </w:t>
             </w:r>
             <w:r>
               <w:rPr>
@@ -8597,7 +9487,27 @@
                 <w:sz w:val="20"/>
                 <w:szCs w:val="20"/>
               </w:rPr>
-              <w:t>'org.junit.jupiter'</w:t>
+              <w:t>'</w:t>
+            </w:r>
+            <w:proofErr w:type="spellStart"/>
+            <w:r>
+              <w:rPr>
+                <w:rFonts w:ascii="Courier New" w:eastAsia="굴림" w:hAnsi="Courier New" w:cs="Courier New"/>
+                <w:color w:val="6A8759"/>
+                <w:sz w:val="20"/>
+                <w:szCs w:val="20"/>
+              </w:rPr>
+              <w:t>org.junit.jupiter</w:t>
+            </w:r>
+            <w:proofErr w:type="spellEnd"/>
+            <w:r>
+              <w:rPr>
+                <w:rFonts w:ascii="Courier New" w:eastAsia="굴림" w:hAnsi="Courier New" w:cs="Courier New"/>
+                <w:color w:val="6A8759"/>
+                <w:sz w:val="20"/>
+                <w:szCs w:val="20"/>
+              </w:rPr>
+              <w:t>'</w:t>
             </w:r>
             <w:r>
               <w:rPr>
@@ -8633,7 +9543,27 @@
                 <w:sz w:val="20"/>
                 <w:szCs w:val="20"/>
               </w:rPr>
-              <w:t>'junit-jupiter-api'</w:t>
+              <w:t>'</w:t>
+            </w:r>
+            <w:proofErr w:type="spellStart"/>
+            <w:r>
+              <w:rPr>
+                <w:rFonts w:ascii="Courier New" w:eastAsia="굴림" w:hAnsi="Courier New" w:cs="Courier New"/>
+                <w:color w:val="6A8759"/>
+                <w:sz w:val="20"/>
+                <w:szCs w:val="20"/>
+              </w:rPr>
+              <w:t>junit-jupiter-api</w:t>
+            </w:r>
+            <w:proofErr w:type="spellEnd"/>
+            <w:r>
+              <w:rPr>
+                <w:rFonts w:ascii="Courier New" w:eastAsia="굴림" w:hAnsi="Courier New" w:cs="Courier New"/>
+                <w:color w:val="6A8759"/>
+                <w:sz w:val="20"/>
+                <w:szCs w:val="20"/>
+              </w:rPr>
+              <w:t>'</w:t>
             </w:r>
             <w:r>
               <w:rPr>
@@ -8681,14 +9611,25 @@
               <w:br/>
               <w:t xml:space="preserve">    </w:t>
             </w:r>
-            <w:r>
-              <w:rPr>
-                <w:rFonts w:ascii="Courier New" w:eastAsia="굴림" w:hAnsi="Courier New" w:cs="Courier New"/>
-                <w:color w:val="A9B7C6"/>
-                <w:sz w:val="20"/>
-                <w:szCs w:val="20"/>
-              </w:rPr>
-              <w:t xml:space="preserve">testImplementation </w:t>
+            <w:proofErr w:type="spellStart"/>
+            <w:r>
+              <w:rPr>
+                <w:rFonts w:ascii="Courier New" w:eastAsia="굴림" w:hAnsi="Courier New" w:cs="Courier New"/>
+                <w:color w:val="A9B7C6"/>
+                <w:sz w:val="20"/>
+                <w:szCs w:val="20"/>
+              </w:rPr>
+              <w:t>testImplementation</w:t>
+            </w:r>
+            <w:proofErr w:type="spellEnd"/>
+            <w:r>
+              <w:rPr>
+                <w:rFonts w:ascii="Courier New" w:eastAsia="굴림" w:hAnsi="Courier New" w:cs="Courier New"/>
+                <w:color w:val="A9B7C6"/>
+                <w:sz w:val="20"/>
+                <w:szCs w:val="20"/>
+              </w:rPr>
+              <w:t xml:space="preserve"> </w:t>
             </w:r>
             <w:r>
               <w:rPr>
@@ -8715,7 +9656,27 @@
                 <w:sz w:val="20"/>
                 <w:szCs w:val="20"/>
               </w:rPr>
-              <w:t>'org.junit.jupiter'</w:t>
+              <w:t>'</w:t>
+            </w:r>
+            <w:proofErr w:type="spellStart"/>
+            <w:r>
+              <w:rPr>
+                <w:rFonts w:ascii="Courier New" w:eastAsia="굴림" w:hAnsi="Courier New" w:cs="Courier New"/>
+                <w:color w:val="6A8759"/>
+                <w:sz w:val="20"/>
+                <w:szCs w:val="20"/>
+              </w:rPr>
+              <w:t>org.junit.jupiter</w:t>
+            </w:r>
+            <w:proofErr w:type="spellEnd"/>
+            <w:r>
+              <w:rPr>
+                <w:rFonts w:ascii="Courier New" w:eastAsia="굴림" w:hAnsi="Courier New" w:cs="Courier New"/>
+                <w:color w:val="6A8759"/>
+                <w:sz w:val="20"/>
+                <w:szCs w:val="20"/>
+              </w:rPr>
+              <w:t>'</w:t>
             </w:r>
             <w:r>
               <w:rPr>
@@ -8751,7 +9712,47 @@
                 <w:sz w:val="20"/>
                 <w:szCs w:val="20"/>
               </w:rPr>
-              <w:t>'junit-jupiter-engine'</w:t>
+              <w:t>'</w:t>
+            </w:r>
+            <w:proofErr w:type="spellStart"/>
+            <w:r>
+              <w:rPr>
+                <w:rFonts w:ascii="Courier New" w:eastAsia="굴림" w:hAnsi="Courier New" w:cs="Courier New"/>
+                <w:color w:val="6A8759"/>
+                <w:sz w:val="20"/>
+                <w:szCs w:val="20"/>
+              </w:rPr>
+              <w:t>junit</w:t>
+            </w:r>
+            <w:proofErr w:type="spellEnd"/>
+            <w:r>
+              <w:rPr>
+                <w:rFonts w:ascii="Courier New" w:eastAsia="굴림" w:hAnsi="Courier New" w:cs="Courier New"/>
+                <w:color w:val="6A8759"/>
+                <w:sz w:val="20"/>
+                <w:szCs w:val="20"/>
+              </w:rPr>
+              <w:t>-</w:t>
+            </w:r>
+            <w:proofErr w:type="spellStart"/>
+            <w:r>
+              <w:rPr>
+                <w:rFonts w:ascii="Courier New" w:eastAsia="굴림" w:hAnsi="Courier New" w:cs="Courier New"/>
+                <w:color w:val="6A8759"/>
+                <w:sz w:val="20"/>
+                <w:szCs w:val="20"/>
+              </w:rPr>
+              <w:t>jupiter</w:t>
+            </w:r>
+            <w:proofErr w:type="spellEnd"/>
+            <w:r>
+              <w:rPr>
+                <w:rFonts w:ascii="Courier New" w:eastAsia="굴림" w:hAnsi="Courier New" w:cs="Courier New"/>
+                <w:color w:val="6A8759"/>
+                <w:sz w:val="20"/>
+                <w:szCs w:val="20"/>
+              </w:rPr>
+              <w:t>-engine'</w:t>
             </w:r>
             <w:r>
               <w:rPr>
@@ -8843,7 +9844,27 @@
                 <w:sz w:val="20"/>
                 <w:szCs w:val="20"/>
               </w:rPr>
-              <w:t>'org.springframework.boot:spring-boot-starter-actuator'</w:t>
+              <w:t>'</w:t>
+            </w:r>
+            <w:proofErr w:type="spellStart"/>
+            <w:r>
+              <w:rPr>
+                <w:rFonts w:ascii="Courier New" w:eastAsia="굴림" w:hAnsi="Courier New" w:cs="Courier New"/>
+                <w:color w:val="6A8759"/>
+                <w:sz w:val="20"/>
+                <w:szCs w:val="20"/>
+              </w:rPr>
+              <w:t>org.springframework.boot:spring-boot-starter-actuator</w:t>
+            </w:r>
+            <w:proofErr w:type="spellEnd"/>
+            <w:r>
+              <w:rPr>
+                <w:rFonts w:ascii="Courier New" w:eastAsia="굴림" w:hAnsi="Courier New" w:cs="Courier New"/>
+                <w:color w:val="6A8759"/>
+                <w:sz w:val="20"/>
+                <w:szCs w:val="20"/>
+              </w:rPr>
+              <w:t>'</w:t>
             </w:r>
             <w:r>
               <w:rPr>
@@ -8871,8 +9892,19 @@
                 <w:sz w:val="20"/>
                 <w:szCs w:val="20"/>
               </w:rPr>
-              <w:t>// ElasticSearch</w:t>
-            </w:r>
+              <w:t xml:space="preserve">// </w:t>
+            </w:r>
+            <w:proofErr w:type="spellStart"/>
+            <w:r>
+              <w:rPr>
+                <w:rFonts w:ascii="Courier New" w:eastAsia="굴림" w:hAnsi="Courier New" w:cs="Courier New"/>
+                <w:color w:val="808080"/>
+                <w:sz w:val="20"/>
+                <w:szCs w:val="20"/>
+              </w:rPr>
+              <w:t>ElasticSearch</w:t>
+            </w:r>
+            <w:proofErr w:type="spellEnd"/>
             <w:r>
               <w:rPr>
                 <w:rFonts w:ascii="Courier New" w:eastAsia="굴림" w:hAnsi="Courier New" w:cs="Courier New"/>
@@ -8952,6 +9984,7 @@
               </w:rPr>
               <w:br/>
             </w:r>
+            <w:proofErr w:type="spellStart"/>
             <w:r>
               <w:rPr>
                 <w:rFonts w:ascii="Courier New" w:eastAsia="굴림" w:hAnsi="Courier New" w:cs="Courier New"/>
@@ -8968,7 +10001,17 @@
                 <w:sz w:val="20"/>
                 <w:szCs w:val="20"/>
               </w:rPr>
-              <w:t>.named(</w:t>
+              <w:t>.named</w:t>
+            </w:r>
+            <w:proofErr w:type="spellEnd"/>
+            <w:r>
+              <w:rPr>
+                <w:rFonts w:ascii="Courier New" w:eastAsia="굴림" w:hAnsi="Courier New" w:cs="Courier New"/>
+                <w:color w:val="A9B7C6"/>
+                <w:sz w:val="20"/>
+                <w:szCs w:val="20"/>
+              </w:rPr>
+              <w:t>(</w:t>
             </w:r>
             <w:r>
               <w:rPr>
@@ -9011,6 +10054,7 @@
               <w:br/>
               <w:t xml:space="preserve">    </w:t>
             </w:r>
+            <w:proofErr w:type="spellStart"/>
             <w:r>
               <w:rPr>
                 <w:rFonts w:ascii="Courier New" w:eastAsia="굴림" w:hAnsi="Courier New" w:cs="Courier New"/>
@@ -9020,6 +10064,7 @@
               </w:rPr>
               <w:t>useJUnitPlatform</w:t>
             </w:r>
+            <w:proofErr w:type="spellEnd"/>
             <w:r>
               <w:rPr>
                 <w:rFonts w:ascii="Courier New" w:eastAsia="굴림" w:hAnsi="Courier New" w:cs="Courier New"/>
@@ -9062,7 +10107,7 @@
       <w:pPr>
         <w:pStyle w:val="1"/>
       </w:pPr>
-      <w:bookmarkStart w:id="3" w:name="_Toc147455662"/>
+      <w:bookmarkStart w:id="2" w:name="_Toc147455662"/>
       <w:r>
         <w:rPr>
           <w:rFonts w:hint="eastAsia"/>
@@ -9070,7 +10115,7 @@
         <w:lastRenderedPageBreak/>
         <w:t>3. 배포 시 특이사</w:t>
       </w:r>
-      <w:bookmarkEnd w:id="3"/>
+      <w:bookmarkEnd w:id="2"/>
       <w:r>
         <w:rPr>
           <w:rFonts w:hint="eastAsia"/>
@@ -9085,6 +10130,7 @@
       <w:r>
         <w:t xml:space="preserve">Backend </w:t>
       </w:r>
+      <w:proofErr w:type="spellStart"/>
       <w:r>
         <w:rPr>
           <w:rFonts w:hint="eastAsia"/>
@@ -9094,6 +10140,7 @@
       <w:r>
         <w:t>nX</w:t>
       </w:r>
+      <w:proofErr w:type="spellEnd"/>
       <w:r>
         <w:rPr>
           <w:rFonts w:hint="eastAsia"/>
@@ -9128,18 +10175,50 @@
           </w:p>
           <w:p>
             <w:r>
-              <w:t xml:space="preserve">        listen 80 default_server;</w:t>
+              <w:t xml:space="preserve">        listen 80 </w:t>
+            </w:r>
+            <w:proofErr w:type="spellStart"/>
+            <w:r>
+              <w:t>default_server</w:t>
+            </w:r>
+            <w:proofErr w:type="spellEnd"/>
+            <w:r>
+              <w:t>;</w:t>
             </w:r>
           </w:p>
           <w:p>
             <w:r>
-              <w:t xml:space="preserve">        listen [::]:80 default_server;</w:t>
+              <w:t xml:space="preserve">        listen </w:t>
+            </w:r>
+            <w:proofErr w:type="gramStart"/>
+            <w:r>
+              <w:t>[::</w:t>
+            </w:r>
+            <w:proofErr w:type="gramEnd"/>
+            <w:r>
+              <w:t xml:space="preserve">]:80 </w:t>
+            </w:r>
+            <w:proofErr w:type="spellStart"/>
+            <w:r>
+              <w:t>default_server</w:t>
+            </w:r>
+            <w:proofErr w:type="spellEnd"/>
+            <w:r>
+              <w:t>;</w:t>
             </w:r>
           </w:p>
           <w:p/>
           <w:p>
             <w:r>
-              <w:t xml:space="preserve">        root /var/www/html;</w:t>
+              <w:t xml:space="preserve">        root /</w:t>
+            </w:r>
+            <w:proofErr w:type="spellStart"/>
+            <w:r>
+              <w:t>var</w:t>
+            </w:r>
+            <w:proofErr w:type="spellEnd"/>
+            <w:r>
+              <w:t>/www/html;</w:t>
             </w:r>
           </w:p>
           <w:p/>
@@ -9151,13 +10230,55 @@
           <w:p/>
           <w:p>
             <w:r>
-              <w:t xml:space="preserve">        server_name timingkuku.shop www.timingkuku.shop;</w:t>
+              <w:t xml:space="preserve">        </w:t>
+            </w:r>
+            <w:proofErr w:type="spellStart"/>
+            <w:r>
+              <w:t>server_name</w:t>
+            </w:r>
+            <w:proofErr w:type="spellEnd"/>
+            <w:r>
+              <w:t xml:space="preserve"> </w:t>
+            </w:r>
+            <w:proofErr w:type="spellStart"/>
+            <w:proofErr w:type="gramStart"/>
+            <w:r>
+              <w:t>timingkuku.shop</w:t>
+            </w:r>
+            <w:proofErr w:type="spellEnd"/>
+            <w:proofErr w:type="gramEnd"/>
+            <w:r>
+              <w:t xml:space="preserve"> www.timingkuku.shop;</w:t>
             </w:r>
           </w:p>
           <w:p/>
           <w:p>
             <w:r>
-              <w:t xml:space="preserve">        include /etc/nginx/conf.d/service-url.inc;</w:t>
+              <w:t xml:space="preserve">        include /</w:t>
+            </w:r>
+            <w:proofErr w:type="spellStart"/>
+            <w:r>
+              <w:t>etc</w:t>
+            </w:r>
+            <w:proofErr w:type="spellEnd"/>
+            <w:r>
+              <w:t>/</w:t>
+            </w:r>
+            <w:proofErr w:type="spellStart"/>
+            <w:r>
+              <w:t>nginx</w:t>
+            </w:r>
+            <w:proofErr w:type="spellEnd"/>
+            <w:r>
+              <w:t>/</w:t>
+            </w:r>
+            <w:proofErr w:type="spellStart"/>
+            <w:r>
+              <w:t>conf.d</w:t>
+            </w:r>
+            <w:proofErr w:type="spellEnd"/>
+            <w:r>
+              <w:t>/service-url.inc;</w:t>
             </w:r>
           </w:p>
           <w:p/>
@@ -9168,69 +10289,205 @@
           </w:p>
           <w:p>
             <w:r>
-              <w:t xml:space="preserve">                proxy_set_header HOST $host;</w:t>
+              <w:t xml:space="preserve">                </w:t>
+            </w:r>
+            <w:proofErr w:type="spellStart"/>
+            <w:r>
+              <w:t>proxy_set_header</w:t>
+            </w:r>
+            <w:proofErr w:type="spellEnd"/>
+            <w:r>
+              <w:t xml:space="preserve"> HOST $host;</w:t>
             </w:r>
           </w:p>
           <w:p>
             <w:r>
-              <w:t xml:space="preserve">                proxy_set_header X-Forwarded-For $proxy_add_x_forwarded_for;</w:t>
+              <w:t xml:space="preserve">                </w:t>
+            </w:r>
+            <w:proofErr w:type="spellStart"/>
+            <w:r>
+              <w:t>proxy_set_header</w:t>
+            </w:r>
+            <w:proofErr w:type="spellEnd"/>
+            <w:r>
+              <w:t xml:space="preserve"> X-Forwarded-For $</w:t>
+            </w:r>
+            <w:proofErr w:type="spellStart"/>
+            <w:r>
+              <w:t>proxy_add_x_forwarded_for</w:t>
+            </w:r>
+            <w:proofErr w:type="spellEnd"/>
+            <w:r>
+              <w:t>;</w:t>
             </w:r>
           </w:p>
           <w:p>
             <w:r>
-              <w:t xml:space="preserve">                proxy_set_header X-Forwarded-Proto $scheme;</w:t>
+              <w:t xml:space="preserve">                </w:t>
+            </w:r>
+            <w:proofErr w:type="spellStart"/>
+            <w:r>
+              <w:t>proxy_set_header</w:t>
+            </w:r>
+            <w:proofErr w:type="spellEnd"/>
+            <w:r>
+              <w:t xml:space="preserve"> X-Forwarded-Proto $scheme;</w:t>
             </w:r>
           </w:p>
           <w:p>
             <w:r>
-              <w:t xml:space="preserve">                proxy_set_header Upgrade $http_upgrade;</w:t>
+              <w:t xml:space="preserve">                </w:t>
+            </w:r>
+            <w:proofErr w:type="spellStart"/>
+            <w:r>
+              <w:t>proxy_set_header</w:t>
+            </w:r>
+            <w:proofErr w:type="spellEnd"/>
+            <w:r>
+              <w:t xml:space="preserve"> Upgrade $</w:t>
+            </w:r>
+            <w:proofErr w:type="spellStart"/>
+            <w:r>
+              <w:t>http_upgrade</w:t>
+            </w:r>
+            <w:proofErr w:type="spellEnd"/>
+            <w:r>
+              <w:t>;</w:t>
             </w:r>
           </w:p>
           <w:p>
             <w:r>
-              <w:t xml:space="preserve">                proxy_set_header Connection "upgrade";</w:t>
+              <w:t xml:space="preserve">                </w:t>
+            </w:r>
+            <w:proofErr w:type="spellStart"/>
+            <w:r>
+              <w:t>proxy_set_header</w:t>
+            </w:r>
+            <w:proofErr w:type="spellEnd"/>
+            <w:r>
+              <w:t xml:space="preserve"> Connection "upgrade";</w:t>
             </w:r>
           </w:p>
           <w:p>
             <w:r>
-              <w:t xml:space="preserve">                proxy_set_header X-Real-IP $remote_addr;</w:t>
+              <w:t xml:space="preserve">                </w:t>
+            </w:r>
+            <w:proofErr w:type="spellStart"/>
+            <w:r>
+              <w:t>proxy_set_header</w:t>
+            </w:r>
+            <w:proofErr w:type="spellEnd"/>
+            <w:r>
+              <w:t xml:space="preserve"> X-Real-IP $</w:t>
+            </w:r>
+            <w:proofErr w:type="spellStart"/>
+            <w:r>
+              <w:t>remote_addr</w:t>
+            </w:r>
+            <w:proofErr w:type="spellEnd"/>
+            <w:r>
+              <w:t>;</w:t>
             </w:r>
           </w:p>
           <w:p>
             <w:r>
-              <w:t xml:space="preserve">                proxy_buffer_size 128k;</w:t>
+              <w:t xml:space="preserve">                </w:t>
+            </w:r>
+            <w:proofErr w:type="spellStart"/>
+            <w:r>
+              <w:t>proxy_buffer_size</w:t>
+            </w:r>
+            <w:proofErr w:type="spellEnd"/>
+            <w:r>
+              <w:t xml:space="preserve"> 128k;</w:t>
             </w:r>
           </w:p>
           <w:p>
             <w:r>
-              <w:t xml:space="preserve">                proxy_buffers 4 256k;</w:t>
+              <w:t xml:space="preserve">                </w:t>
+            </w:r>
+            <w:proofErr w:type="spellStart"/>
+            <w:r>
+              <w:t>proxy_buffers</w:t>
+            </w:r>
+            <w:proofErr w:type="spellEnd"/>
+            <w:r>
+              <w:t xml:space="preserve"> 4 256k;</w:t>
             </w:r>
           </w:p>
           <w:p>
             <w:r>
-              <w:t xml:space="preserve">                proxy_busy_buffers_size 256k;</w:t>
+              <w:t xml:space="preserve">                </w:t>
+            </w:r>
+            <w:proofErr w:type="spellStart"/>
+            <w:r>
+              <w:t>proxy_busy_buffers_size</w:t>
+            </w:r>
+            <w:proofErr w:type="spellEnd"/>
+            <w:r>
+              <w:t xml:space="preserve"> 256k;</w:t>
             </w:r>
           </w:p>
           <w:p/>
           <w:p>
             <w:r>
-              <w:t xml:space="preserve">                proxy_pass $service_url;</w:t>
+              <w:t xml:space="preserve">                </w:t>
+            </w:r>
+            <w:proofErr w:type="spellStart"/>
+            <w:r>
+              <w:t>proxy_pass</w:t>
+            </w:r>
+            <w:proofErr w:type="spellEnd"/>
+            <w:r>
+              <w:t xml:space="preserve"> $</w:t>
+            </w:r>
+            <w:proofErr w:type="spellStart"/>
+            <w:r>
+              <w:t>service_url</w:t>
+            </w:r>
+            <w:proofErr w:type="spellEnd"/>
+            <w:r>
+              <w:t>;</w:t>
             </w:r>
           </w:p>
           <w:p/>
           <w:p>
             <w:r>
-              <w:t xml:space="preserve">                proxy_connect_timeout 6000s;</w:t>
+              <w:t xml:space="preserve">                </w:t>
+            </w:r>
+            <w:proofErr w:type="spellStart"/>
+            <w:r>
+              <w:t>proxy_connect_timeout</w:t>
+            </w:r>
+            <w:proofErr w:type="spellEnd"/>
+            <w:r>
+              <w:t xml:space="preserve"> 6000s;</w:t>
             </w:r>
           </w:p>
           <w:p>
             <w:r>
-              <w:t xml:space="preserve">                proxy_send_timeout 6000s;</w:t>
+              <w:t xml:space="preserve">                </w:t>
+            </w:r>
+            <w:proofErr w:type="spellStart"/>
+            <w:r>
+              <w:t>proxy_send_timeout</w:t>
+            </w:r>
+            <w:proofErr w:type="spellEnd"/>
+            <w:r>
+              <w:t xml:space="preserve"> 6000s;</w:t>
             </w:r>
           </w:p>
           <w:p>
             <w:r>
-              <w:t xml:space="preserve">                proxy_read_timeout 6000s;</w:t>
+              <w:t xml:space="preserve">                </w:t>
+            </w:r>
+            <w:proofErr w:type="spellStart"/>
+            <w:r>
+              <w:t>proxy_read_timeout</w:t>
+            </w:r>
+            <w:proofErr w:type="spellEnd"/>
+            <w:r>
+              <w:t xml:space="preserve"> 6000s;</w:t>
             </w:r>
           </w:p>
           <w:p>
@@ -9241,34 +10498,232 @@
           <w:p/>
           <w:p>
             <w:r>
-              <w:t xml:space="preserve">    listen [::]:443 ssl ipv6only=on; # managed by Certbot</w:t>
-            </w:r>
+              <w:t xml:space="preserve">    listen </w:t>
+            </w:r>
+            <w:proofErr w:type="gramStart"/>
+            <w:r>
+              <w:t>[::</w:t>
+            </w:r>
+            <w:proofErr w:type="gramEnd"/>
+            <w:r>
+              <w:t xml:space="preserve">]:443 </w:t>
+            </w:r>
+            <w:proofErr w:type="spellStart"/>
+            <w:r>
+              <w:t>ssl</w:t>
+            </w:r>
+            <w:proofErr w:type="spellEnd"/>
+            <w:r>
+              <w:t xml:space="preserve"> ipv6only=on; # managed by </w:t>
+            </w:r>
+            <w:proofErr w:type="spellStart"/>
+            <w:r>
+              <w:t>Certbot</w:t>
+            </w:r>
+            <w:proofErr w:type="spellEnd"/>
           </w:p>
           <w:p>
             <w:r>
-              <w:t xml:space="preserve">    listen 443 ssl; # managed by Certbot</w:t>
-            </w:r>
+              <w:t xml:space="preserve">    listen 443 </w:t>
+            </w:r>
+            <w:proofErr w:type="spellStart"/>
+            <w:r>
+              <w:t>ssl</w:t>
+            </w:r>
+            <w:proofErr w:type="spellEnd"/>
+            <w:r>
+              <w:t xml:space="preserve">; # managed by </w:t>
+            </w:r>
+            <w:proofErr w:type="spellStart"/>
+            <w:r>
+              <w:t>Certbot</w:t>
+            </w:r>
+            <w:proofErr w:type="spellEnd"/>
           </w:p>
           <w:p>
             <w:r>
               <w:lastRenderedPageBreak/>
-              <w:t xml:space="preserve">    ssl_certificate /etc/letsencrypt/live/timingkuku.shop/fullchain.pem; # managed by Certbot</w:t>
-            </w:r>
+              <w:t xml:space="preserve">    </w:t>
+            </w:r>
+            <w:proofErr w:type="spellStart"/>
+            <w:r>
+              <w:t>ssl_certificate</w:t>
+            </w:r>
+            <w:proofErr w:type="spellEnd"/>
+            <w:r>
+              <w:t xml:space="preserve"> /</w:t>
+            </w:r>
+            <w:proofErr w:type="spellStart"/>
+            <w:r>
+              <w:t>etc</w:t>
+            </w:r>
+            <w:proofErr w:type="spellEnd"/>
+            <w:r>
+              <w:t>/</w:t>
+            </w:r>
+            <w:proofErr w:type="spellStart"/>
+            <w:r>
+              <w:t>letsencrypt</w:t>
+            </w:r>
+            <w:proofErr w:type="spellEnd"/>
+            <w:r>
+              <w:t>/live/</w:t>
+            </w:r>
+            <w:proofErr w:type="spellStart"/>
+            <w:r>
+              <w:t>timingkuku.shop</w:t>
+            </w:r>
+            <w:proofErr w:type="spellEnd"/>
+            <w:r>
+              <w:t>/</w:t>
+            </w:r>
+            <w:proofErr w:type="spellStart"/>
+            <w:r>
+              <w:t>fullchain.pem</w:t>
+            </w:r>
+            <w:proofErr w:type="spellEnd"/>
+            <w:r>
+              <w:t xml:space="preserve">; # managed by </w:t>
+            </w:r>
+            <w:proofErr w:type="spellStart"/>
+            <w:r>
+              <w:t>Certbot</w:t>
+            </w:r>
+            <w:proofErr w:type="spellEnd"/>
           </w:p>
           <w:p>
             <w:r>
-              <w:t xml:space="preserve">    ssl_certificate_key /etc/letsencrypt/live/timingkuku.shop/privkey.pem; # managed by Certbot</w:t>
-            </w:r>
+              <w:t xml:space="preserve">    </w:t>
+            </w:r>
+            <w:proofErr w:type="spellStart"/>
+            <w:r>
+              <w:t>ssl_certificate_key</w:t>
+            </w:r>
+            <w:proofErr w:type="spellEnd"/>
+            <w:r>
+              <w:t xml:space="preserve"> /</w:t>
+            </w:r>
+            <w:proofErr w:type="spellStart"/>
+            <w:r>
+              <w:t>etc</w:t>
+            </w:r>
+            <w:proofErr w:type="spellEnd"/>
+            <w:r>
+              <w:t>/</w:t>
+            </w:r>
+            <w:proofErr w:type="spellStart"/>
+            <w:r>
+              <w:t>letsencrypt</w:t>
+            </w:r>
+            <w:proofErr w:type="spellEnd"/>
+            <w:r>
+              <w:t>/live/</w:t>
+            </w:r>
+            <w:proofErr w:type="spellStart"/>
+            <w:r>
+              <w:t>timingkuku.shop</w:t>
+            </w:r>
+            <w:proofErr w:type="spellEnd"/>
+            <w:r>
+              <w:t>/</w:t>
+            </w:r>
+            <w:proofErr w:type="spellStart"/>
+            <w:r>
+              <w:t>privkey.pem</w:t>
+            </w:r>
+            <w:proofErr w:type="spellEnd"/>
+            <w:r>
+              <w:t xml:space="preserve">; # managed by </w:t>
+            </w:r>
+            <w:proofErr w:type="spellStart"/>
+            <w:r>
+              <w:t>Certbot</w:t>
+            </w:r>
+            <w:proofErr w:type="spellEnd"/>
           </w:p>
           <w:p>
             <w:r>
-              <w:t xml:space="preserve">    include /etc/letsencrypt/options-ssl-nginx.conf; # managed by Certbot</w:t>
-            </w:r>
+              <w:t xml:space="preserve">    include /</w:t>
+            </w:r>
+            <w:proofErr w:type="spellStart"/>
+            <w:r>
+              <w:t>etc</w:t>
+            </w:r>
+            <w:proofErr w:type="spellEnd"/>
+            <w:r>
+              <w:t>/</w:t>
+            </w:r>
+            <w:proofErr w:type="spellStart"/>
+            <w:r>
+              <w:t>letsencrypt</w:t>
+            </w:r>
+            <w:proofErr w:type="spellEnd"/>
+            <w:r>
+              <w:t>/options-</w:t>
+            </w:r>
+            <w:proofErr w:type="spellStart"/>
+            <w:r>
+              <w:t>ssl</w:t>
+            </w:r>
+            <w:proofErr w:type="spellEnd"/>
+            <w:r>
+              <w:t>-</w:t>
+            </w:r>
+            <w:proofErr w:type="spellStart"/>
+            <w:r>
+              <w:t>nginx.conf</w:t>
+            </w:r>
+            <w:proofErr w:type="spellEnd"/>
+            <w:r>
+              <w:t xml:space="preserve">; # managed by </w:t>
+            </w:r>
+            <w:proofErr w:type="spellStart"/>
+            <w:r>
+              <w:t>Certbot</w:t>
+            </w:r>
+            <w:proofErr w:type="spellEnd"/>
           </w:p>
           <w:p>
             <w:r>
-              <w:t xml:space="preserve">    ssl_dhparam /etc/letsencrypt/ssl-dhparams.pem; # managed by Certbot</w:t>
-            </w:r>
+              <w:t xml:space="preserve">    </w:t>
+            </w:r>
+            <w:proofErr w:type="spellStart"/>
+            <w:r>
+              <w:t>ssl_dhparam</w:t>
+            </w:r>
+            <w:proofErr w:type="spellEnd"/>
+            <w:r>
+              <w:t xml:space="preserve"> /</w:t>
+            </w:r>
+            <w:proofErr w:type="spellStart"/>
+            <w:r>
+              <w:t>etc</w:t>
+            </w:r>
+            <w:proofErr w:type="spellEnd"/>
+            <w:r>
+              <w:t>/</w:t>
+            </w:r>
+            <w:proofErr w:type="spellStart"/>
+            <w:r>
+              <w:t>letsencrypt</w:t>
+            </w:r>
+            <w:proofErr w:type="spellEnd"/>
+            <w:r>
+              <w:t>/</w:t>
+            </w:r>
+            <w:proofErr w:type="spellStart"/>
+            <w:r>
+              <w:t>ssl-dhparams.pem</w:t>
+            </w:r>
+            <w:proofErr w:type="spellEnd"/>
+            <w:r>
+              <w:t xml:space="preserve">; # managed by </w:t>
+            </w:r>
+            <w:proofErr w:type="spellStart"/>
+            <w:r>
+              <w:t>Certbot</w:t>
+            </w:r>
+            <w:proofErr w:type="spellEnd"/>
           </w:p>
           <w:p/>
           <w:p/>
@@ -9281,9 +10736,22 @@
       </w:tr>
     </w:tbl>
     <w:p>
+      <w:proofErr w:type="spellStart"/>
       <w:r>
         <w:lastRenderedPageBreak/>
-        <w:t>sudo service nginx start</w:t>
+        <w:t>sudo</w:t>
+      </w:r>
+      <w:proofErr w:type="spellEnd"/>
+      <w:r>
+        <w:t xml:space="preserve"> service </w:t>
+      </w:r>
+      <w:proofErr w:type="spellStart"/>
+      <w:r>
+        <w:t>nginx</w:t>
+      </w:r>
+      <w:proofErr w:type="spellEnd"/>
+      <w:r>
+        <w:t xml:space="preserve"> start</w:t>
       </w:r>
     </w:p>
     <w:p/>
@@ -9294,6 +10762,7 @@
       <w:r>
         <w:t xml:space="preserve">Frontend </w:t>
       </w:r>
+      <w:proofErr w:type="spellStart"/>
       <w:r>
         <w:rPr>
           <w:rFonts w:hint="eastAsia"/>
@@ -9303,6 +10772,7 @@
       <w:r>
         <w:t>nX</w:t>
       </w:r>
+      <w:proofErr w:type="spellEnd"/>
       <w:r>
         <w:rPr>
           <w:rFonts w:hint="eastAsia"/>
@@ -9331,18 +10801,66 @@
           </w:p>
           <w:p>
             <w:r>
-              <w:t xml:space="preserve">         listen 443 ssl default_server;</w:t>
+              <w:t xml:space="preserve">         listen 443 </w:t>
+            </w:r>
+            <w:proofErr w:type="spellStart"/>
+            <w:r>
+              <w:t>ssl</w:t>
+            </w:r>
+            <w:proofErr w:type="spellEnd"/>
+            <w:r>
+              <w:t xml:space="preserve"> </w:t>
+            </w:r>
+            <w:proofErr w:type="spellStart"/>
+            <w:r>
+              <w:t>default_server</w:t>
+            </w:r>
+            <w:proofErr w:type="spellEnd"/>
+            <w:r>
+              <w:t>;</w:t>
             </w:r>
           </w:p>
           <w:p>
             <w:r>
-              <w:t xml:space="preserve">         listen [::]:443 ssl default_server;</w:t>
+              <w:t xml:space="preserve">         listen </w:t>
+            </w:r>
+            <w:proofErr w:type="gramStart"/>
+            <w:r>
+              <w:t>[::</w:t>
+            </w:r>
+            <w:proofErr w:type="gramEnd"/>
+            <w:r>
+              <w:t xml:space="preserve">]:443 </w:t>
+            </w:r>
+            <w:proofErr w:type="spellStart"/>
+            <w:r>
+              <w:t>ssl</w:t>
+            </w:r>
+            <w:proofErr w:type="spellEnd"/>
+            <w:r>
+              <w:t xml:space="preserve"> </w:t>
+            </w:r>
+            <w:proofErr w:type="spellStart"/>
+            <w:r>
+              <w:t>default_server</w:t>
+            </w:r>
+            <w:proofErr w:type="spellEnd"/>
+            <w:r>
+              <w:t>;</w:t>
             </w:r>
           </w:p>
           <w:p/>
           <w:p>
             <w:r>
-              <w:t xml:space="preserve">        root /var/www/html;</w:t>
+              <w:t xml:space="preserve">        root /</w:t>
+            </w:r>
+            <w:proofErr w:type="spellStart"/>
+            <w:r>
+              <w:t>var</w:t>
+            </w:r>
+            <w:proofErr w:type="spellEnd"/>
+            <w:r>
+              <w:t>/www/html;</w:t>
             </w:r>
           </w:p>
           <w:p/>
@@ -9353,49 +10871,136 @@
           </w:p>
           <w:p>
             <w:r>
-              <w:t xml:space="preserve">        server_name timingkuku.store www.timingkuku.store; # managed by Certbot</w:t>
-            </w:r>
+              <w:t xml:space="preserve">        </w:t>
+            </w:r>
+            <w:proofErr w:type="spellStart"/>
+            <w:r>
+              <w:t>server_name</w:t>
+            </w:r>
+            <w:proofErr w:type="spellEnd"/>
+            <w:r>
+              <w:t xml:space="preserve"> </w:t>
+            </w:r>
+            <w:proofErr w:type="spellStart"/>
+            <w:proofErr w:type="gramStart"/>
+            <w:r>
+              <w:t>timingkuku.store</w:t>
+            </w:r>
+            <w:proofErr w:type="spellEnd"/>
+            <w:proofErr w:type="gramEnd"/>
+            <w:r>
+              <w:t xml:space="preserve"> www.timingkuku.store; # managed by </w:t>
+            </w:r>
+            <w:proofErr w:type="spellStart"/>
+            <w:r>
+              <w:t>Certbot</w:t>
+            </w:r>
+            <w:proofErr w:type="spellEnd"/>
           </w:p>
           <w:p/>
           <w:p/>
           <w:p>
             <w:r>
-              <w:t xml:space="preserve">        location /objectDetection {</w:t>
+              <w:t xml:space="preserve">        location /</w:t>
+            </w:r>
+            <w:proofErr w:type="spellStart"/>
+            <w:r>
+              <w:t>objectDetection</w:t>
+            </w:r>
+            <w:proofErr w:type="spellEnd"/>
+            <w:r>
+              <w:t xml:space="preserve"> {</w:t>
             </w:r>
           </w:p>
           <w:p>
             <w:r>
-              <w:t xml:space="preserve">                proxy_buffer_size 128k;</w:t>
+              <w:t xml:space="preserve">                </w:t>
+            </w:r>
+            <w:proofErr w:type="spellStart"/>
+            <w:r>
+              <w:t>proxy_buffer_size</w:t>
+            </w:r>
+            <w:proofErr w:type="spellEnd"/>
+            <w:r>
+              <w:t xml:space="preserve"> 128k;</w:t>
             </w:r>
           </w:p>
           <w:p>
             <w:r>
-              <w:t xml:space="preserve">                proxy_buffers 4 256k;</w:t>
+              <w:t xml:space="preserve">                </w:t>
+            </w:r>
+            <w:proofErr w:type="spellStart"/>
+            <w:r>
+              <w:t>proxy_buffers</w:t>
+            </w:r>
+            <w:proofErr w:type="spellEnd"/>
+            <w:r>
+              <w:t xml:space="preserve"> 4 256k;</w:t>
             </w:r>
           </w:p>
           <w:p>
             <w:r>
-              <w:t xml:space="preserve">                proxy_busy_buffers_size 256k;</w:t>
+              <w:t xml:space="preserve">                </w:t>
+            </w:r>
+            <w:proofErr w:type="spellStart"/>
+            <w:r>
+              <w:t>proxy_busy_buffers_size</w:t>
+            </w:r>
+            <w:proofErr w:type="spellEnd"/>
+            <w:r>
+              <w:t xml:space="preserve"> 256k;</w:t>
             </w:r>
           </w:p>
           <w:p>
             <w:r>
-              <w:t xml:space="preserve">                proxy_pass http://127.0.0.1:8000;</w:t>
+              <w:t xml:space="preserve">                </w:t>
+            </w:r>
+            <w:proofErr w:type="spellStart"/>
+            <w:r>
+              <w:t>proxy_pass</w:t>
+            </w:r>
+            <w:proofErr w:type="spellEnd"/>
+            <w:r>
+              <w:t xml:space="preserve"> http://127.0.0.1:8000;</w:t>
             </w:r>
           </w:p>
           <w:p>
             <w:r>
-              <w:t xml:space="preserve">                proxy_connect_timeout 6000s;</w:t>
+              <w:t xml:space="preserve">                </w:t>
+            </w:r>
+            <w:proofErr w:type="spellStart"/>
+            <w:r>
+              <w:t>proxy_connect_timeout</w:t>
+            </w:r>
+            <w:proofErr w:type="spellEnd"/>
+            <w:r>
+              <w:t xml:space="preserve"> 6000s;</w:t>
             </w:r>
           </w:p>
           <w:p>
             <w:r>
-              <w:t xml:space="preserve">                proxy_send_timeout 6000s;</w:t>
+              <w:t xml:space="preserve">                </w:t>
+            </w:r>
+            <w:proofErr w:type="spellStart"/>
+            <w:r>
+              <w:t>proxy_send_timeout</w:t>
+            </w:r>
+            <w:proofErr w:type="spellEnd"/>
+            <w:r>
+              <w:t xml:space="preserve"> 6000s;</w:t>
             </w:r>
           </w:p>
           <w:p>
             <w:r>
-              <w:t xml:space="preserve">                proxy_read_timeout 6000s;</w:t>
+              <w:t xml:space="preserve">                </w:t>
+            </w:r>
+            <w:proofErr w:type="spellStart"/>
+            <w:r>
+              <w:t>proxy_read_timeout</w:t>
+            </w:r>
+            <w:proofErr w:type="spellEnd"/>
+            <w:r>
+              <w:t xml:space="preserve"> 6000s;</w:t>
             </w:r>
           </w:p>
           <w:p>
@@ -9412,22 +11017,54 @@
           <w:p>
             <w:r>
               <w:lastRenderedPageBreak/>
-              <w:t xml:space="preserve">                proxy_pass http://127.0.0.1:3000;</w:t>
+              <w:t xml:space="preserve">                </w:t>
+            </w:r>
+            <w:proofErr w:type="spellStart"/>
+            <w:r>
+              <w:t>proxy_pass</w:t>
+            </w:r>
+            <w:proofErr w:type="spellEnd"/>
+            <w:r>
+              <w:t xml:space="preserve"> http://127.0.0.1:3000;</w:t>
             </w:r>
           </w:p>
           <w:p>
             <w:r>
-              <w:t xml:space="preserve">                proxy_connect_timeout 6000s;</w:t>
+              <w:t xml:space="preserve">                </w:t>
+            </w:r>
+            <w:proofErr w:type="spellStart"/>
+            <w:r>
+              <w:t>proxy_connect_timeout</w:t>
+            </w:r>
+            <w:proofErr w:type="spellEnd"/>
+            <w:r>
+              <w:t xml:space="preserve"> 6000s;</w:t>
             </w:r>
           </w:p>
           <w:p>
             <w:r>
-              <w:t xml:space="preserve">                proxy_send_timeout 6000s;</w:t>
+              <w:t xml:space="preserve">                </w:t>
+            </w:r>
+            <w:proofErr w:type="spellStart"/>
+            <w:r>
+              <w:t>proxy_send_timeout</w:t>
+            </w:r>
+            <w:proofErr w:type="spellEnd"/>
+            <w:r>
+              <w:t xml:space="preserve"> 6000s;</w:t>
             </w:r>
           </w:p>
           <w:p>
             <w:r>
-              <w:t xml:space="preserve">                proxy_read_timeout 6000s;</w:t>
+              <w:t xml:space="preserve">                </w:t>
+            </w:r>
+            <w:proofErr w:type="spellStart"/>
+            <w:r>
+              <w:t>proxy_read_timeout</w:t>
+            </w:r>
+            <w:proofErr w:type="spellEnd"/>
+            <w:r>
+              <w:t xml:space="preserve"> 6000s;</w:t>
             </w:r>
           </w:p>
           <w:p>
@@ -9438,23 +11075,187 @@
           <w:p/>
           <w:p>
             <w:r>
-              <w:t xml:space="preserve">    ssl_certificate /etc/letsencrypt/live/timingkuku.store/fullchain.pem; # managed by Certbot</w:t>
-            </w:r>
+              <w:t xml:space="preserve">    </w:t>
+            </w:r>
+            <w:proofErr w:type="spellStart"/>
+            <w:r>
+              <w:t>ssl_certificate</w:t>
+            </w:r>
+            <w:proofErr w:type="spellEnd"/>
+            <w:r>
+              <w:t xml:space="preserve"> /</w:t>
+            </w:r>
+            <w:proofErr w:type="spellStart"/>
+            <w:r>
+              <w:t>etc</w:t>
+            </w:r>
+            <w:proofErr w:type="spellEnd"/>
+            <w:r>
+              <w:t>/</w:t>
+            </w:r>
+            <w:proofErr w:type="spellStart"/>
+            <w:r>
+              <w:t>letsencrypt</w:t>
+            </w:r>
+            <w:proofErr w:type="spellEnd"/>
+            <w:r>
+              <w:t>/live/</w:t>
+            </w:r>
+            <w:proofErr w:type="spellStart"/>
+            <w:r>
+              <w:t>timingkuku.store</w:t>
+            </w:r>
+            <w:proofErr w:type="spellEnd"/>
+            <w:r>
+              <w:t>/</w:t>
+            </w:r>
+            <w:proofErr w:type="spellStart"/>
+            <w:r>
+              <w:t>fullchain.pem</w:t>
+            </w:r>
+            <w:proofErr w:type="spellEnd"/>
+            <w:r>
+              <w:t xml:space="preserve">; # managed by </w:t>
+            </w:r>
+            <w:proofErr w:type="spellStart"/>
+            <w:r>
+              <w:t>Certbot</w:t>
+            </w:r>
+            <w:proofErr w:type="spellEnd"/>
           </w:p>
           <w:p>
             <w:r>
-              <w:t xml:space="preserve">    ssl_certificate_key /etc/letsencrypt/live/timingkuku.store/privkey.pem; # managed by Certbot</w:t>
-            </w:r>
+              <w:t xml:space="preserve">    </w:t>
+            </w:r>
+            <w:proofErr w:type="spellStart"/>
+            <w:r>
+              <w:t>ssl_certificate_key</w:t>
+            </w:r>
+            <w:proofErr w:type="spellEnd"/>
+            <w:r>
+              <w:t xml:space="preserve"> /</w:t>
+            </w:r>
+            <w:proofErr w:type="spellStart"/>
+            <w:r>
+              <w:t>etc</w:t>
+            </w:r>
+            <w:proofErr w:type="spellEnd"/>
+            <w:r>
+              <w:t>/</w:t>
+            </w:r>
+            <w:proofErr w:type="spellStart"/>
+            <w:r>
+              <w:t>letsencrypt</w:t>
+            </w:r>
+            <w:proofErr w:type="spellEnd"/>
+            <w:r>
+              <w:t>/live/</w:t>
+            </w:r>
+            <w:proofErr w:type="spellStart"/>
+            <w:r>
+              <w:t>timingkuku.store</w:t>
+            </w:r>
+            <w:proofErr w:type="spellEnd"/>
+            <w:r>
+              <w:t>/</w:t>
+            </w:r>
+            <w:proofErr w:type="spellStart"/>
+            <w:r>
+              <w:t>privkey.pem</w:t>
+            </w:r>
+            <w:proofErr w:type="spellEnd"/>
+            <w:r>
+              <w:t xml:space="preserve">; # managed by </w:t>
+            </w:r>
+            <w:proofErr w:type="spellStart"/>
+            <w:r>
+              <w:t>Certbot</w:t>
+            </w:r>
+            <w:proofErr w:type="spellEnd"/>
           </w:p>
           <w:p>
             <w:r>
-              <w:t xml:space="preserve">    include /etc/letsencrypt/options-ssl-nginx.conf; # managed by Certbot</w:t>
-            </w:r>
+              <w:t xml:space="preserve">    include /</w:t>
+            </w:r>
+            <w:proofErr w:type="spellStart"/>
+            <w:r>
+              <w:t>etc</w:t>
+            </w:r>
+            <w:proofErr w:type="spellEnd"/>
+            <w:r>
+              <w:t>/</w:t>
+            </w:r>
+            <w:proofErr w:type="spellStart"/>
+            <w:r>
+              <w:t>letsencrypt</w:t>
+            </w:r>
+            <w:proofErr w:type="spellEnd"/>
+            <w:r>
+              <w:t>/options-</w:t>
+            </w:r>
+            <w:proofErr w:type="spellStart"/>
+            <w:r>
+              <w:t>ssl</w:t>
+            </w:r>
+            <w:proofErr w:type="spellEnd"/>
+            <w:r>
+              <w:t>-</w:t>
+            </w:r>
+            <w:proofErr w:type="spellStart"/>
+            <w:r>
+              <w:t>nginx.conf</w:t>
+            </w:r>
+            <w:proofErr w:type="spellEnd"/>
+            <w:r>
+              <w:t xml:space="preserve">; # managed by </w:t>
+            </w:r>
+            <w:proofErr w:type="spellStart"/>
+            <w:r>
+              <w:t>Certbot</w:t>
+            </w:r>
+            <w:proofErr w:type="spellEnd"/>
           </w:p>
           <w:p>
             <w:r>
-              <w:t xml:space="preserve">    ssl_dhparam /etc/letsencrypt/ssl-dhparams.pem; # managed by Certbot</w:t>
-            </w:r>
+              <w:t xml:space="preserve">    </w:t>
+            </w:r>
+            <w:proofErr w:type="spellStart"/>
+            <w:r>
+              <w:t>ssl_dhparam</w:t>
+            </w:r>
+            <w:proofErr w:type="spellEnd"/>
+            <w:r>
+              <w:t xml:space="preserve"> /</w:t>
+            </w:r>
+            <w:proofErr w:type="spellStart"/>
+            <w:r>
+              <w:t>etc</w:t>
+            </w:r>
+            <w:proofErr w:type="spellEnd"/>
+            <w:r>
+              <w:t>/</w:t>
+            </w:r>
+            <w:proofErr w:type="spellStart"/>
+            <w:r>
+              <w:t>letsencrypt</w:t>
+            </w:r>
+            <w:proofErr w:type="spellEnd"/>
+            <w:r>
+              <w:t>/</w:t>
+            </w:r>
+            <w:proofErr w:type="spellStart"/>
+            <w:r>
+              <w:t>ssl-dhparams.pem</w:t>
+            </w:r>
+            <w:proofErr w:type="spellEnd"/>
+            <w:r>
+              <w:t xml:space="preserve">; # managed by </w:t>
+            </w:r>
+            <w:proofErr w:type="spellStart"/>
+            <w:r>
+              <w:t>Certbot</w:t>
+            </w:r>
+            <w:proofErr w:type="spellEnd"/>
           </w:p>
           <w:p/>
           <w:p/>
@@ -9467,9 +11268,22 @@
       </w:tr>
     </w:tbl>
     <w:p>
+      <w:proofErr w:type="spellStart"/>
       <w:r>
         <w:lastRenderedPageBreak/>
-        <w:t>sudo service nginx start</w:t>
+        <w:t>sudo</w:t>
+      </w:r>
+      <w:proofErr w:type="spellEnd"/>
+      <w:r>
+        <w:t xml:space="preserve"> service </w:t>
+      </w:r>
+      <w:proofErr w:type="spellStart"/>
+      <w:r>
+        <w:t>nginx</w:t>
+      </w:r>
+      <w:proofErr w:type="spellEnd"/>
+      <w:r>
+        <w:t xml:space="preserve"> start</w:t>
       </w:r>
     </w:p>
     <w:p/>
@@ -9482,7 +11296,7 @@
       <w:pPr>
         <w:pStyle w:val="1"/>
       </w:pPr>
-      <w:bookmarkStart w:id="4" w:name="_Toc147455663"/>
+      <w:bookmarkStart w:id="3" w:name="_Toc147455663"/>
       <w:r>
         <w:lastRenderedPageBreak/>
         <w:t xml:space="preserve">4. DB </w:t>
@@ -9493,7 +11307,7 @@
         </w:rPr>
         <w:t>접속 정보</w:t>
       </w:r>
-      <w:bookmarkEnd w:id="4"/>
+      <w:bookmarkEnd w:id="3"/>
       <w:r>
         <w:rPr>
           <w:rFonts w:hint="eastAsia"/>
@@ -9508,9 +11322,11 @@
         </w:rPr>
         <w:t>----</w:t>
       </w:r>
+      <w:proofErr w:type="spellStart"/>
       <w:r>
-        <w:t>MySql</w:t>
+        <w:t>MariaDB</w:t>
       </w:r>
+      <w:proofErr w:type="spellEnd"/>
       <w:r>
         <w:rPr>
           <w:rFonts w:hint="eastAsia"/>
@@ -9519,22 +11335,32 @@
       </w:r>
     </w:p>
     <w:p>
+      <w:proofErr w:type="gramStart"/>
       <w:r>
-        <w:t xml:space="preserve">Host : </w:t>
+        <w:t>Host :</w:t>
+      </w:r>
+      <w:proofErr w:type="gramEnd"/>
+      <w:r>
+        <w:t xml:space="preserve"> </w:t>
       </w:r>
       <w:r>
-        <w:t>k9e203</w:t>
-      </w:r>
-      <w:r>
-        <w:t>.p.ssafy.io</w:t>
+        <w:t>${MARIADB_URL}</w:t>
       </w:r>
     </w:p>
     <w:p>
       <w:r>
         <w:t>Port : 3306</w:t>
       </w:r>
+      <w:bookmarkStart w:id="4" w:name="_GoBack"/>
+      <w:bookmarkEnd w:id="4"/>
     </w:p>
     <w:p>
+      <w:pPr>
+        <w:rPr>
+          <w:rFonts w:hint="eastAsia"/>
+        </w:rPr>
+      </w:pPr>
+      <w:proofErr w:type="gramStart"/>
       <w:r>
         <w:rPr>
           <w:rFonts w:hint="eastAsia"/>
@@ -9542,17 +11368,40 @@
         <w:t>User</w:t>
       </w:r>
       <w:r>
-        <w:t xml:space="preserve"> : root</w:t>
+        <w:t xml:space="preserve"> :</w:t>
+      </w:r>
+      <w:proofErr w:type="gramEnd"/>
+      <w:r>
+        <w:t xml:space="preserve"> </w:t>
+      </w:r>
+      <w:r>
+        <w:t>${MARIADB_</w:t>
+      </w:r>
+      <w:r>
+        <w:t>USERNAME</w:t>
+      </w:r>
+      <w:r>
+        <w:t>}</w:t>
       </w:r>
     </w:p>
     <w:p>
+      <w:proofErr w:type="gramStart"/>
       <w:r>
-        <w:t>Password : 1234</w:t>
+        <w:t>Password :</w:t>
+      </w:r>
+      <w:proofErr w:type="gramEnd"/>
+      <w:r>
+        <w:t xml:space="preserve"> ${MARIADB_PASSWORD}</w:t>
       </w:r>
     </w:p>
     <w:p>
+      <w:proofErr w:type="gramStart"/>
       <w:r>
-        <w:t xml:space="preserve">Database : </w:t>
+        <w:t>Database :</w:t>
+      </w:r>
+      <w:proofErr w:type="gramEnd"/>
+      <w:r>
+        <w:t xml:space="preserve"> </w:t>
       </w:r>
       <w:r>
         <w:t>timing</w:t>
@@ -9628,7 +11477,7 @@
         <w:noProof/>
         <w:lang w:val="ko-KR" w:bidi="ko-KR"/>
       </w:rPr>
-      <w:t>11</w:t>
+      <w:t>10</w:t>
     </w:r>
     <w:r>
       <w:rPr>
@@ -36452,7 +38301,7 @@
 </file>
 
 <file path=customXml/itemProps1.xml><?xml version="1.0" encoding="utf-8"?>
-<ds:datastoreItem xmlns:ds="http://schemas.openxmlformats.org/officeDocument/2006/customXml" ds:itemID="{040B9FEA-2776-4126-98AD-075E5F3F6641}">
+<ds:datastoreItem xmlns:ds="http://schemas.openxmlformats.org/officeDocument/2006/customXml" ds:itemID="{FD2D3949-C7B5-43FF-9C6F-AD420E44F2FD}">
   <ds:schemaRefs>
     <ds:schemaRef ds:uri="http://schemas.openxmlformats.org/officeDocument/2006/bibliography"/>
   </ds:schemaRefs>

</xml_diff>